<commit_message>
Final commit, did not finish everything
</commit_message>
<xml_diff>
--- a/architecture_diagram.docx
+++ b/architecture_diagram.docx
@@ -15,23 +15,51 @@
       </w:pPr>
       <w:r>
         <w:rPr>
+          <w:b/>
+          <w:bCs/>
+          <w:sz w:val="52"/>
+          <w:szCs w:val="52"/>
+          <w:u w:val="single"/>
+        </w:rPr>
+        <w:t>Architecture Diagram</w:t>
+      </w:r>
+    </w:p>
+    <w:p>
+      <w:pPr>
+        <w:rPr>
+          <w:sz w:val="52"/>
+          <w:szCs w:val="52"/>
+        </w:rPr>
+      </w:pPr>
+    </w:p>
+    <w:p>
+      <w:pPr>
+        <w:rPr>
+          <w:sz w:val="52"/>
+          <w:szCs w:val="52"/>
+        </w:rPr>
+      </w:pPr>
+      <w:r>
+        <w:rPr>
           <w:noProof/>
+          <w:sz w:val="52"/>
+          <w:szCs w:val="52"/>
         </w:rPr>
         <mc:AlternateContent>
           <mc:Choice Requires="wpg">
             <w:drawing>
-              <wp:anchor distT="0" distB="0" distL="114300" distR="114300" simplePos="0" relativeHeight="251688960" behindDoc="0" locked="0" layoutInCell="1" allowOverlap="1" wp14:anchorId="71713329" wp14:editId="7345C7A9">
+              <wp:anchor distT="0" distB="0" distL="114300" distR="114300" simplePos="0" relativeHeight="251691008" behindDoc="0" locked="0" layoutInCell="1" allowOverlap="1" wp14:anchorId="6796F930" wp14:editId="63BC2C4A">
                 <wp:simplePos x="0" y="0"/>
                 <wp:positionH relativeFrom="column">
-                  <wp:posOffset>-584200</wp:posOffset>
+                  <wp:posOffset>-889000</wp:posOffset>
                 </wp:positionH>
                 <wp:positionV relativeFrom="paragraph">
-                  <wp:posOffset>901700</wp:posOffset>
+                  <wp:posOffset>438150</wp:posOffset>
                 </wp:positionV>
-                <wp:extent cx="6959600" cy="6172200"/>
+                <wp:extent cx="6959600" cy="7302500"/>
                 <wp:effectExtent l="0" t="0" r="12700" b="12700"/>
                 <wp:wrapNone/>
-                <wp:docPr id="1700011201" name="Group 25"/>
+                <wp:docPr id="823963478" name="Group 26"/>
                 <wp:cNvGraphicFramePr/>
                 <a:graphic xmlns:a="http://schemas.openxmlformats.org/drawingml/2006/main">
                   <a:graphicData uri="http://schemas.microsoft.com/office/word/2010/wordprocessingGroup">
@@ -40,973 +68,1040 @@
                       <wpg:grpSpPr>
                         <a:xfrm>
                           <a:off x="0" y="0"/>
-                          <a:ext cx="6959600" cy="6172200"/>
+                          <a:ext cx="6959600" cy="7302500"/>
                           <a:chOff x="0" y="0"/>
-                          <a:chExt cx="6959600" cy="6172200"/>
+                          <a:chExt cx="6959600" cy="7302500"/>
                         </a:xfrm>
                       </wpg:grpSpPr>
                       <wpg:grpSp>
-                        <wpg:cNvPr id="238934910" name="Group 24"/>
+                        <wpg:cNvPr id="631033657" name="Group 25"/>
                         <wpg:cNvGrpSpPr/>
                         <wpg:grpSpPr>
                           <a:xfrm>
-                            <a:off x="2578100" y="2247900"/>
-                            <a:ext cx="2146300" cy="2349500"/>
-                            <a:chOff x="0" y="0"/>
-                            <a:chExt cx="2146300" cy="2349500"/>
-                          </a:xfrm>
-                        </wpg:grpSpPr>
-                        <wps:wsp>
-                          <wps:cNvPr id="1346802123" name="Rectangle 2"/>
-                          <wps:cNvSpPr/>
-                          <wps:spPr>
-                            <a:xfrm>
-                              <a:off x="127000" y="0"/>
-                              <a:ext cx="2019300" cy="850900"/>
-                            </a:xfrm>
-                            <a:prstGeom prst="rect">
-                              <a:avLst/>
-                            </a:prstGeom>
-                          </wps:spPr>
-                          <wps:style>
-                            <a:lnRef idx="2">
-                              <a:schemeClr val="accent1">
-                                <a:shade val="15000"/>
-                              </a:schemeClr>
-                            </a:lnRef>
-                            <a:fillRef idx="1">
-                              <a:schemeClr val="accent1"/>
-                            </a:fillRef>
-                            <a:effectRef idx="0">
-                              <a:schemeClr val="accent1"/>
-                            </a:effectRef>
-                            <a:fontRef idx="minor">
-                              <a:schemeClr val="lt1"/>
-                            </a:fontRef>
-                          </wps:style>
-                          <wps:txbx>
-                            <w:txbxContent>
-                              <w:p>
-                                <w:pPr>
-                                  <w:jc w:val="center"/>
-                                  <w:rPr>
-                                    <w:lang w:val="en-US"/>
-                                  </w:rPr>
-                                </w:pPr>
-                                <w:r>
-                                  <w:rPr>
-                                    <w:lang w:val="en-US"/>
-                                  </w:rPr>
-                                  <w:t>Account Service</w:t>
-                                </w:r>
-                              </w:p>
-                            </w:txbxContent>
-                          </wps:txbx>
-                          <wps:bodyPr rot="0" spcFirstLastPara="0" vertOverflow="overflow" horzOverflow="overflow" vert="horz" wrap="square" lIns="91440" tIns="45720" rIns="91440" bIns="45720" numCol="1" spcCol="0" rtlCol="0" fromWordArt="0" anchor="ctr" anchorCtr="0" forceAA="0" compatLnSpc="1">
-                            <a:prstTxWarp prst="textNoShape">
-                              <a:avLst/>
-                            </a:prstTxWarp>
-                            <a:noAutofit/>
-                          </wps:bodyPr>
-                        </wps:wsp>
-                        <wps:wsp>
-                          <wps:cNvPr id="40399879" name="Rectangle 2"/>
-                          <wps:cNvSpPr/>
-                          <wps:spPr>
-                            <a:xfrm>
-                              <a:off x="0" y="1498600"/>
-                              <a:ext cx="2019300" cy="850900"/>
-                            </a:xfrm>
-                            <a:prstGeom prst="rect">
-                              <a:avLst/>
-                            </a:prstGeom>
-                          </wps:spPr>
-                          <wps:style>
-                            <a:lnRef idx="2">
-                              <a:schemeClr val="accent1">
-                                <a:shade val="15000"/>
-                              </a:schemeClr>
-                            </a:lnRef>
-                            <a:fillRef idx="1">
-                              <a:schemeClr val="accent1"/>
-                            </a:fillRef>
-                            <a:effectRef idx="0">
-                              <a:schemeClr val="accent1"/>
-                            </a:effectRef>
-                            <a:fontRef idx="minor">
-                              <a:schemeClr val="lt1"/>
-                            </a:fontRef>
-                          </wps:style>
-                          <wps:txbx>
-                            <w:txbxContent>
-                              <w:p>
-                                <w:pPr>
-                                  <w:jc w:val="center"/>
-                                  <w:rPr>
-                                    <w:lang w:val="en-US"/>
-                                  </w:rPr>
-                                </w:pPr>
-                                <w:r>
-                                  <w:rPr>
-                                    <w:lang w:val="en-US"/>
-                                  </w:rPr>
-                                  <w:t>Transaction Service</w:t>
-                                </w:r>
-                              </w:p>
-                            </w:txbxContent>
-                          </wps:txbx>
-                          <wps:bodyPr rot="0" spcFirstLastPara="0" vertOverflow="overflow" horzOverflow="overflow" vert="horz" wrap="square" lIns="91440" tIns="45720" rIns="91440" bIns="45720" numCol="1" spcCol="0" rtlCol="0" fromWordArt="0" anchor="ctr" anchorCtr="0" forceAA="0" compatLnSpc="1">
-                            <a:prstTxWarp prst="textNoShape">
-                              <a:avLst/>
-                            </a:prstTxWarp>
-                            <a:noAutofit/>
-                          </wps:bodyPr>
-                        </wps:wsp>
-                      </wpg:grpSp>
-                      <wpg:grpSp>
-                        <wpg:cNvPr id="390797729" name="Group 23"/>
-                        <wpg:cNvGrpSpPr/>
-                        <wpg:grpSpPr>
-                          <a:xfrm>
-                            <a:off x="0" y="0"/>
+                            <a:off x="0" y="1130300"/>
                             <a:ext cx="6959600" cy="6172200"/>
                             <a:chOff x="0" y="0"/>
                             <a:chExt cx="6959600" cy="6172200"/>
                           </a:xfrm>
                         </wpg:grpSpPr>
-                        <wps:wsp>
-                          <wps:cNvPr id="322494681" name="Rectangle 1"/>
-                          <wps:cNvSpPr/>
-                          <wps:spPr>
+                        <wpg:grpSp>
+                          <wpg:cNvPr id="526705331" name="Group 24"/>
+                          <wpg:cNvGrpSpPr/>
+                          <wpg:grpSpPr>
                             <a:xfrm>
-                              <a:off x="0" y="533400"/>
-                              <a:ext cx="736600" cy="4762500"/>
+                              <a:off x="2578100" y="2247900"/>
+                              <a:ext cx="2146300" cy="2349500"/>
+                              <a:chOff x="0" y="0"/>
+                              <a:chExt cx="2146300" cy="2349500"/>
                             </a:xfrm>
-                            <a:prstGeom prst="rect">
-                              <a:avLst/>
-                            </a:prstGeom>
-                          </wps:spPr>
-                          <wps:style>
-                            <a:lnRef idx="2">
-                              <a:schemeClr val="accent1">
-                                <a:shade val="15000"/>
-                              </a:schemeClr>
-                            </a:lnRef>
-                            <a:fillRef idx="1">
-                              <a:schemeClr val="accent1"/>
-                            </a:fillRef>
-                            <a:effectRef idx="0">
-                              <a:schemeClr val="accent1"/>
-                            </a:effectRef>
-                            <a:fontRef idx="minor">
-                              <a:schemeClr val="lt1"/>
-                            </a:fontRef>
-                          </wps:style>
-                          <wps:txbx>
-                            <w:txbxContent>
-                              <w:p>
-                                <w:pPr>
-                                  <w:jc w:val="center"/>
-                                  <w:rPr>
-                                    <w:lang w:val="en-US"/>
-                                  </w:rPr>
-                                </w:pPr>
-                                <w:r>
-                                  <w:rPr>
-                                    <w:lang w:val="en-US"/>
-                                  </w:rPr>
-                                  <w:t>User</w:t>
-                                </w:r>
-                              </w:p>
-                            </w:txbxContent>
-                          </wps:txbx>
-                          <wps:bodyPr rot="0" spcFirstLastPara="0" vertOverflow="overflow" horzOverflow="overflow" vert="horz" wrap="square" lIns="91440" tIns="45720" rIns="91440" bIns="45720" numCol="1" spcCol="0" rtlCol="0" fromWordArt="0" anchor="ctr" anchorCtr="0" forceAA="0" compatLnSpc="1">
-                            <a:prstTxWarp prst="textNoShape">
-                              <a:avLst/>
-                            </a:prstTxWarp>
-                            <a:noAutofit/>
-                          </wps:bodyPr>
-                        </wps:wsp>
-                        <wps:wsp>
-                          <wps:cNvPr id="265494300" name="Rectangle 2"/>
-                          <wps:cNvSpPr/>
-                          <wps:spPr>
+                          </wpg:grpSpPr>
+                          <wps:wsp>
+                            <wps:cNvPr id="717382358" name="Rectangle 2"/>
+                            <wps:cNvSpPr/>
+                            <wps:spPr>
+                              <a:xfrm>
+                                <a:off x="127000" y="0"/>
+                                <a:ext cx="2019300" cy="850900"/>
+                              </a:xfrm>
+                              <a:prstGeom prst="rect">
+                                <a:avLst/>
+                              </a:prstGeom>
+                            </wps:spPr>
+                            <wps:style>
+                              <a:lnRef idx="2">
+                                <a:schemeClr val="accent1">
+                                  <a:shade val="15000"/>
+                                </a:schemeClr>
+                              </a:lnRef>
+                              <a:fillRef idx="1">
+                                <a:schemeClr val="accent1"/>
+                              </a:fillRef>
+                              <a:effectRef idx="0">
+                                <a:schemeClr val="accent1"/>
+                              </a:effectRef>
+                              <a:fontRef idx="minor">
+                                <a:schemeClr val="lt1"/>
+                              </a:fontRef>
+                            </wps:style>
+                            <wps:txbx>
+                              <w:txbxContent>
+                                <w:p>
+                                  <w:pPr>
+                                    <w:jc w:val="center"/>
+                                    <w:rPr>
+                                      <w:lang w:val="en-US"/>
+                                    </w:rPr>
+                                  </w:pPr>
+                                  <w:r>
+                                    <w:rPr>
+                                      <w:lang w:val="en-US"/>
+                                    </w:rPr>
+                                    <w:t>Account Service</w:t>
+                                  </w:r>
+                                </w:p>
+                              </w:txbxContent>
+                            </wps:txbx>
+                            <wps:bodyPr rot="0" spcFirstLastPara="0" vertOverflow="overflow" horzOverflow="overflow" vert="horz" wrap="square" lIns="91440" tIns="45720" rIns="91440" bIns="45720" numCol="1" spcCol="0" rtlCol="0" fromWordArt="0" anchor="ctr" anchorCtr="0" forceAA="0" compatLnSpc="1">
+                              <a:prstTxWarp prst="textNoShape">
+                                <a:avLst/>
+                              </a:prstTxWarp>
+                              <a:noAutofit/>
+                            </wps:bodyPr>
+                          </wps:wsp>
+                          <wps:wsp>
+                            <wps:cNvPr id="349404907" name="Rectangle 2"/>
+                            <wps:cNvSpPr/>
+                            <wps:spPr>
+                              <a:xfrm>
+                                <a:off x="0" y="1498600"/>
+                                <a:ext cx="2019300" cy="850900"/>
+                              </a:xfrm>
+                              <a:prstGeom prst="rect">
+                                <a:avLst/>
+                              </a:prstGeom>
+                            </wps:spPr>
+                            <wps:style>
+                              <a:lnRef idx="2">
+                                <a:schemeClr val="accent1">
+                                  <a:shade val="15000"/>
+                                </a:schemeClr>
+                              </a:lnRef>
+                              <a:fillRef idx="1">
+                                <a:schemeClr val="accent1"/>
+                              </a:fillRef>
+                              <a:effectRef idx="0">
+                                <a:schemeClr val="accent1"/>
+                              </a:effectRef>
+                              <a:fontRef idx="minor">
+                                <a:schemeClr val="lt1"/>
+                              </a:fontRef>
+                            </wps:style>
+                            <wps:txbx>
+                              <w:txbxContent>
+                                <w:p>
+                                  <w:pPr>
+                                    <w:jc w:val="center"/>
+                                    <w:rPr>
+                                      <w:lang w:val="en-US"/>
+                                    </w:rPr>
+                                  </w:pPr>
+                                  <w:r>
+                                    <w:rPr>
+                                      <w:lang w:val="en-US"/>
+                                    </w:rPr>
+                                    <w:t>Transaction Service</w:t>
+                                  </w:r>
+                                </w:p>
+                              </w:txbxContent>
+                            </wps:txbx>
+                            <wps:bodyPr rot="0" spcFirstLastPara="0" vertOverflow="overflow" horzOverflow="overflow" vert="horz" wrap="square" lIns="91440" tIns="45720" rIns="91440" bIns="45720" numCol="1" spcCol="0" rtlCol="0" fromWordArt="0" anchor="ctr" anchorCtr="0" forceAA="0" compatLnSpc="1">
+                              <a:prstTxWarp prst="textNoShape">
+                                <a:avLst/>
+                              </a:prstTxWarp>
+                              <a:noAutofit/>
+                            </wps:bodyPr>
+                          </wps:wsp>
+                        </wpg:grpSp>
+                        <wpg:grpSp>
+                          <wpg:cNvPr id="1859374828" name="Group 23"/>
+                          <wpg:cNvGrpSpPr/>
+                          <wpg:grpSpPr>
                             <a:xfrm>
-                              <a:off x="2070100" y="533400"/>
-                              <a:ext cx="2019300" cy="850900"/>
+                              <a:off x="0" y="0"/>
+                              <a:ext cx="6959600" cy="6172200"/>
+                              <a:chOff x="0" y="0"/>
+                              <a:chExt cx="6959600" cy="6172200"/>
                             </a:xfrm>
-                            <a:prstGeom prst="rect">
-                              <a:avLst/>
-                            </a:prstGeom>
-                          </wps:spPr>
-                          <wps:style>
-                            <a:lnRef idx="2">
-                              <a:schemeClr val="accent1">
-                                <a:shade val="15000"/>
-                              </a:schemeClr>
-                            </a:lnRef>
-                            <a:fillRef idx="1">
-                              <a:schemeClr val="accent1"/>
-                            </a:fillRef>
-                            <a:effectRef idx="0">
-                              <a:schemeClr val="accent1"/>
-                            </a:effectRef>
-                            <a:fontRef idx="minor">
-                              <a:schemeClr val="lt1"/>
-                            </a:fontRef>
-                          </wps:style>
-                          <wps:txbx>
-                            <w:txbxContent>
-                              <w:p>
-                                <w:pPr>
-                                  <w:jc w:val="center"/>
-                                  <w:rPr>
-                                    <w:lang w:val="en-US"/>
-                                  </w:rPr>
-                                </w:pPr>
-                                <w:r>
-                                  <w:rPr>
-                                    <w:lang w:val="en-US"/>
-                                  </w:rPr>
-                                  <w:t>Customer Service</w:t>
-                                </w:r>
-                              </w:p>
-                            </w:txbxContent>
-                          </wps:txbx>
-                          <wps:bodyPr rot="0" spcFirstLastPara="0" vertOverflow="overflow" horzOverflow="overflow" vert="horz" wrap="square" lIns="91440" tIns="45720" rIns="91440" bIns="45720" numCol="1" spcCol="0" rtlCol="0" fromWordArt="0" anchor="ctr" anchorCtr="0" forceAA="0" compatLnSpc="1">
-                            <a:prstTxWarp prst="textNoShape">
-                              <a:avLst/>
-                            </a:prstTxWarp>
-                            <a:noAutofit/>
-                          </wps:bodyPr>
-                        </wps:wsp>
-                        <wps:wsp>
-                          <wps:cNvPr id="2124028175" name="Rectangle 2"/>
-                          <wps:cNvSpPr/>
-                          <wps:spPr>
-                            <a:xfrm>
-                              <a:off x="4406900" y="5295900"/>
-                              <a:ext cx="2019300" cy="850900"/>
-                            </a:xfrm>
-                            <a:prstGeom prst="rect">
-                              <a:avLst/>
-                            </a:prstGeom>
-                          </wps:spPr>
-                          <wps:style>
-                            <a:lnRef idx="2">
-                              <a:schemeClr val="accent1">
-                                <a:shade val="15000"/>
-                              </a:schemeClr>
-                            </a:lnRef>
-                            <a:fillRef idx="1">
-                              <a:schemeClr val="accent1"/>
-                            </a:fillRef>
-                            <a:effectRef idx="0">
-                              <a:schemeClr val="accent1"/>
-                            </a:effectRef>
-                            <a:fontRef idx="minor">
-                              <a:schemeClr val="lt1"/>
-                            </a:fontRef>
-                          </wps:style>
-                          <wps:txbx>
-                            <w:txbxContent>
-                              <w:p>
-                                <w:pPr>
-                                  <w:jc w:val="center"/>
-                                  <w:rPr>
-                                    <w:lang w:val="en-US"/>
-                                  </w:rPr>
-                                </w:pPr>
-                                <w:r>
-                                  <w:rPr>
-                                    <w:lang w:val="en-US"/>
-                                  </w:rPr>
-                                  <w:t>Notification Service</w:t>
-                                </w:r>
-                              </w:p>
-                            </w:txbxContent>
-                          </wps:txbx>
-                          <wps:bodyPr rot="0" spcFirstLastPara="0" vertOverflow="overflow" horzOverflow="overflow" vert="horz" wrap="square" lIns="91440" tIns="45720" rIns="91440" bIns="45720" numCol="1" spcCol="0" rtlCol="0" fromWordArt="0" anchor="ctr" anchorCtr="0" forceAA="0" compatLnSpc="1">
-                            <a:prstTxWarp prst="textNoShape">
-                              <a:avLst/>
-                            </a:prstTxWarp>
-                            <a:noAutofit/>
-                          </wps:bodyPr>
-                        </wps:wsp>
-                        <wps:wsp>
-                          <wps:cNvPr id="1434149276" name="Can 3"/>
-                          <wps:cNvSpPr/>
-                          <wps:spPr>
-                            <a:xfrm>
-                              <a:off x="5638800" y="1917700"/>
-                              <a:ext cx="1320800" cy="1905000"/>
-                            </a:xfrm>
-                            <a:prstGeom prst="can">
-                              <a:avLst/>
-                            </a:prstGeom>
-                          </wps:spPr>
-                          <wps:style>
-                            <a:lnRef idx="2">
-                              <a:schemeClr val="accent1">
-                                <a:shade val="15000"/>
-                              </a:schemeClr>
-                            </a:lnRef>
-                            <a:fillRef idx="1">
-                              <a:schemeClr val="accent1"/>
-                            </a:fillRef>
-                            <a:effectRef idx="0">
-                              <a:schemeClr val="accent1"/>
-                            </a:effectRef>
-                            <a:fontRef idx="minor">
-                              <a:schemeClr val="lt1"/>
-                            </a:fontRef>
-                          </wps:style>
-                          <wps:txbx>
-                            <w:txbxContent>
-                              <w:p>
-                                <w:pPr>
-                                  <w:jc w:val="center"/>
-                                  <w:rPr>
-                                    <w:lang w:val="en-US"/>
-                                  </w:rPr>
-                                </w:pPr>
-                                <w:r>
-                                  <w:rPr>
-                                    <w:lang w:val="en-US"/>
-                                  </w:rPr>
-                                  <w:t>Database</w:t>
-                                </w:r>
-                              </w:p>
-                            </w:txbxContent>
-                          </wps:txbx>
-                          <wps:bodyPr rot="0" spcFirstLastPara="0" vertOverflow="overflow" horzOverflow="overflow" vert="horz" wrap="square" lIns="91440" tIns="45720" rIns="91440" bIns="45720" numCol="1" spcCol="0" rtlCol="0" fromWordArt="0" anchor="ctr" anchorCtr="0" forceAA="0" compatLnSpc="1">
-                            <a:prstTxWarp prst="textNoShape">
-                              <a:avLst/>
-                            </a:prstTxWarp>
-                            <a:noAutofit/>
-                          </wps:bodyPr>
-                        </wps:wsp>
-                        <wps:wsp>
-                          <wps:cNvPr id="1898611758" name="Direct Access Storage 4"/>
-                          <wps:cNvSpPr/>
-                          <wps:spPr>
-                            <a:xfrm>
-                              <a:off x="736600" y="5295900"/>
-                              <a:ext cx="2933700" cy="876300"/>
-                            </a:xfrm>
-                            <a:prstGeom prst="flowChartMagneticDrum">
-                              <a:avLst/>
-                            </a:prstGeom>
-                          </wps:spPr>
-                          <wps:style>
-                            <a:lnRef idx="2">
-                              <a:schemeClr val="accent1">
-                                <a:shade val="15000"/>
-                              </a:schemeClr>
-                            </a:lnRef>
-                            <a:fillRef idx="1">
-                              <a:schemeClr val="accent1"/>
-                            </a:fillRef>
-                            <a:effectRef idx="0">
-                              <a:schemeClr val="accent1"/>
-                            </a:effectRef>
-                            <a:fontRef idx="minor">
-                              <a:schemeClr val="lt1"/>
-                            </a:fontRef>
-                          </wps:style>
-                          <wps:txbx>
-                            <w:txbxContent>
-                              <w:p>
-                                <w:pPr>
-                                  <w:jc w:val="center"/>
-                                  <w:rPr>
-                                    <w:lang w:val="en-US"/>
-                                  </w:rPr>
-                                </w:pPr>
-                                <w:r>
-                                  <w:rPr>
-                                    <w:lang w:val="en-US"/>
-                                  </w:rPr>
-                                  <w:t>Kafka</w:t>
-                                </w:r>
-                              </w:p>
-                            </w:txbxContent>
-                          </wps:txbx>
-                          <wps:bodyPr rot="0" spcFirstLastPara="0" vertOverflow="overflow" horzOverflow="overflow" vert="horz" wrap="square" lIns="91440" tIns="45720" rIns="91440" bIns="45720" numCol="1" spcCol="0" rtlCol="0" fromWordArt="0" anchor="ctr" anchorCtr="0" forceAA="0" compatLnSpc="1">
-                            <a:prstTxWarp prst="textNoShape">
-                              <a:avLst/>
-                            </a:prstTxWarp>
-                            <a:noAutofit/>
-                          </wps:bodyPr>
-                        </wps:wsp>
-                        <wps:wsp>
-                          <wps:cNvPr id="1254416624" name="Straight Arrow Connector 6"/>
-                          <wps:cNvCnPr/>
-                          <wps:spPr>
-                            <a:xfrm>
-                              <a:off x="736600" y="698500"/>
-                              <a:ext cx="1333500" cy="0"/>
-                            </a:xfrm>
-                            <a:prstGeom prst="straightConnector1">
-                              <a:avLst/>
-                            </a:prstGeom>
-                            <a:ln>
-                              <a:headEnd type="triangle"/>
-                              <a:tailEnd type="triangle"/>
-                            </a:ln>
-                          </wps:spPr>
-                          <wps:style>
-                            <a:lnRef idx="1">
-                              <a:schemeClr val="accent1"/>
-                            </a:lnRef>
-                            <a:fillRef idx="0">
-                              <a:schemeClr val="accent1"/>
-                            </a:fillRef>
-                            <a:effectRef idx="0">
-                              <a:schemeClr val="accent1"/>
-                            </a:effectRef>
-                            <a:fontRef idx="minor">
-                              <a:schemeClr val="tx1"/>
-                            </a:fontRef>
-                          </wps:style>
-                          <wps:bodyPr/>
-                        </wps:wsp>
-                        <wps:wsp>
-                          <wps:cNvPr id="1646678870" name="Straight Arrow Connector 6"/>
-                          <wps:cNvCnPr/>
-                          <wps:spPr>
-                            <a:xfrm>
-                              <a:off x="736600" y="1079500"/>
-                              <a:ext cx="1333500" cy="0"/>
-                            </a:xfrm>
-                            <a:prstGeom prst="straightConnector1">
-                              <a:avLst/>
-                            </a:prstGeom>
-                            <a:ln>
-                              <a:headEnd type="triangle"/>
-                              <a:tailEnd type="triangle"/>
-                            </a:ln>
-                          </wps:spPr>
-                          <wps:style>
-                            <a:lnRef idx="1">
-                              <a:schemeClr val="accent1"/>
-                            </a:lnRef>
-                            <a:fillRef idx="0">
-                              <a:schemeClr val="accent1"/>
-                            </a:fillRef>
-                            <a:effectRef idx="0">
-                              <a:schemeClr val="accent1"/>
-                            </a:effectRef>
-                            <a:fontRef idx="minor">
-                              <a:schemeClr val="tx1"/>
-                            </a:fontRef>
-                          </wps:style>
-                          <wps:bodyPr/>
-                        </wps:wsp>
-                        <wps:wsp>
-                          <wps:cNvPr id="2067259844" name="Straight Arrow Connector 7"/>
-                          <wps:cNvCnPr/>
-                          <wps:spPr>
-                            <a:xfrm>
-                              <a:off x="3175000" y="1384300"/>
-                              <a:ext cx="0" cy="939800"/>
-                            </a:xfrm>
-                            <a:prstGeom prst="straightConnector1">
-                              <a:avLst/>
-                            </a:prstGeom>
-                            <a:ln>
-                              <a:headEnd type="triangle"/>
-                              <a:tailEnd type="triangle"/>
-                            </a:ln>
-                          </wps:spPr>
-                          <wps:style>
-                            <a:lnRef idx="1">
-                              <a:schemeClr val="accent1"/>
-                            </a:lnRef>
-                            <a:fillRef idx="0">
-                              <a:schemeClr val="accent1"/>
-                            </a:fillRef>
-                            <a:effectRef idx="0">
-                              <a:schemeClr val="accent1"/>
-                            </a:effectRef>
-                            <a:fontRef idx="minor">
-                              <a:schemeClr val="tx1"/>
-                            </a:fontRef>
-                          </wps:style>
-                          <wps:bodyPr/>
-                        </wps:wsp>
-                        <wps:wsp>
-                          <wps:cNvPr id="1352325704" name="Straight Arrow Connector 7"/>
-                          <wps:cNvCnPr/>
-                          <wps:spPr>
-                            <a:xfrm>
-                              <a:off x="3797300" y="1384300"/>
-                              <a:ext cx="0" cy="939800"/>
-                            </a:xfrm>
-                            <a:prstGeom prst="straightConnector1">
-                              <a:avLst/>
-                            </a:prstGeom>
-                            <a:ln>
-                              <a:headEnd type="triangle"/>
-                              <a:tailEnd type="triangle"/>
-                            </a:ln>
-                          </wps:spPr>
-                          <wps:style>
-                            <a:lnRef idx="1">
-                              <a:schemeClr val="accent1"/>
-                            </a:lnRef>
-                            <a:fillRef idx="0">
-                              <a:schemeClr val="accent1"/>
-                            </a:fillRef>
-                            <a:effectRef idx="0">
-                              <a:schemeClr val="accent1"/>
-                            </a:effectRef>
-                            <a:fontRef idx="minor">
-                              <a:schemeClr val="tx1"/>
-                            </a:fontRef>
-                          </wps:style>
-                          <wps:bodyPr/>
-                        </wps:wsp>
-                        <wps:wsp>
-                          <wps:cNvPr id="1174279400" name="Elbow Connector 9"/>
-                          <wps:cNvCnPr/>
-                          <wps:spPr>
-                            <a:xfrm flipH="1" flipV="1">
-                              <a:off x="2209800" y="1384300"/>
-                              <a:ext cx="368300" cy="2628900"/>
-                            </a:xfrm>
-                            <a:prstGeom prst="bentConnector3">
-                              <a:avLst>
-                                <a:gd name="adj1" fmla="val 277155"/>
-                              </a:avLst>
-                            </a:prstGeom>
-                            <a:ln>
-                              <a:headEnd type="triangle"/>
-                              <a:tailEnd type="triangle"/>
-                            </a:ln>
-                          </wps:spPr>
-                          <wps:style>
-                            <a:lnRef idx="1">
-                              <a:schemeClr val="accent1"/>
-                            </a:lnRef>
-                            <a:fillRef idx="0">
-                              <a:schemeClr val="accent1"/>
-                            </a:fillRef>
-                            <a:effectRef idx="0">
-                              <a:schemeClr val="accent1"/>
-                            </a:effectRef>
-                            <a:fontRef idx="minor">
-                              <a:schemeClr val="tx1"/>
-                            </a:fontRef>
-                          </wps:style>
-                          <wps:bodyPr/>
-                        </wps:wsp>
-                        <wps:wsp>
-                          <wps:cNvPr id="420494038" name="Straight Arrow Connector 11"/>
-                          <wps:cNvCnPr/>
-                          <wps:spPr>
-                            <a:xfrm flipH="1">
-                              <a:off x="1816100" y="2857500"/>
-                              <a:ext cx="889000" cy="2438400"/>
-                            </a:xfrm>
-                            <a:prstGeom prst="straightConnector1">
-                              <a:avLst/>
-                            </a:prstGeom>
-                            <a:ln>
-                              <a:tailEnd type="triangle"/>
-                            </a:ln>
-                          </wps:spPr>
-                          <wps:style>
-                            <a:lnRef idx="1">
-                              <a:schemeClr val="accent1"/>
-                            </a:lnRef>
-                            <a:fillRef idx="0">
-                              <a:schemeClr val="accent1"/>
-                            </a:fillRef>
-                            <a:effectRef idx="0">
-                              <a:schemeClr val="accent1"/>
-                            </a:effectRef>
-                            <a:fontRef idx="minor">
-                              <a:schemeClr val="tx1"/>
-                            </a:fontRef>
-                          </wps:style>
-                          <wps:bodyPr/>
-                        </wps:wsp>
-                        <wps:wsp>
-                          <wps:cNvPr id="174494060" name="Straight Arrow Connector 12"/>
-                          <wps:cNvCnPr/>
-                          <wps:spPr>
-                            <a:xfrm flipH="1">
-                              <a:off x="2578100" y="4673600"/>
-                              <a:ext cx="736600" cy="622300"/>
-                            </a:xfrm>
-                            <a:prstGeom prst="straightConnector1">
-                              <a:avLst/>
-                            </a:prstGeom>
-                            <a:ln>
-                              <a:tailEnd type="triangle"/>
-                            </a:ln>
-                          </wps:spPr>
-                          <wps:style>
-                            <a:lnRef idx="1">
-                              <a:schemeClr val="accent1"/>
-                            </a:lnRef>
-                            <a:fillRef idx="0">
-                              <a:schemeClr val="accent1"/>
-                            </a:fillRef>
-                            <a:effectRef idx="0">
-                              <a:schemeClr val="accent1"/>
-                            </a:effectRef>
-                            <a:fontRef idx="minor">
-                              <a:schemeClr val="tx1"/>
-                            </a:fontRef>
-                          </wps:style>
-                          <wps:bodyPr/>
-                        </wps:wsp>
-                        <wps:wsp>
-                          <wps:cNvPr id="1418034772" name="Right Arrow 13"/>
-                          <wps:cNvSpPr/>
-                          <wps:spPr>
-                            <a:xfrm>
-                              <a:off x="3314700" y="5638800"/>
-                              <a:ext cx="1092200" cy="88900"/>
-                            </a:xfrm>
-                            <a:prstGeom prst="rightArrow">
-                              <a:avLst/>
-                            </a:prstGeom>
-                          </wps:spPr>
-                          <wps:style>
-                            <a:lnRef idx="2">
-                              <a:schemeClr val="accent1">
-                                <a:shade val="15000"/>
-                              </a:schemeClr>
-                            </a:lnRef>
-                            <a:fillRef idx="1">
-                              <a:schemeClr val="accent1"/>
-                            </a:fillRef>
-                            <a:effectRef idx="0">
-                              <a:schemeClr val="accent1"/>
-                            </a:effectRef>
-                            <a:fontRef idx="minor">
-                              <a:schemeClr val="lt1"/>
-                            </a:fontRef>
-                          </wps:style>
-                          <wps:bodyPr rot="0" spcFirstLastPara="0" vertOverflow="overflow" horzOverflow="overflow" vert="horz" wrap="square" lIns="91440" tIns="45720" rIns="91440" bIns="45720" numCol="1" spcCol="0" rtlCol="0" fromWordArt="0" anchor="ctr" anchorCtr="0" forceAA="0" compatLnSpc="1">
-                            <a:prstTxWarp prst="textNoShape">
-                              <a:avLst/>
-                            </a:prstTxWarp>
-                            <a:noAutofit/>
-                          </wps:bodyPr>
-                        </wps:wsp>
-                        <wps:wsp>
-                          <wps:cNvPr id="715615941" name="Straight Arrow Connector 14"/>
-                          <wps:cNvCnPr/>
-                          <wps:spPr>
-                            <a:xfrm>
-                              <a:off x="4038600" y="850900"/>
-                              <a:ext cx="1955800" cy="1219200"/>
-                            </a:xfrm>
-                            <a:prstGeom prst="straightConnector1">
-                              <a:avLst/>
-                            </a:prstGeom>
-                            <a:ln>
-                              <a:headEnd type="triangle"/>
-                              <a:tailEnd type="triangle"/>
-                            </a:ln>
-                          </wps:spPr>
-                          <wps:style>
-                            <a:lnRef idx="1">
-                              <a:schemeClr val="accent1"/>
-                            </a:lnRef>
-                            <a:fillRef idx="0">
-                              <a:schemeClr val="accent1"/>
-                            </a:fillRef>
-                            <a:effectRef idx="0">
-                              <a:schemeClr val="accent1"/>
-                            </a:effectRef>
-                            <a:fontRef idx="minor">
-                              <a:schemeClr val="tx1"/>
-                            </a:fontRef>
-                          </wps:style>
-                          <wps:bodyPr/>
-                        </wps:wsp>
-                        <wps:wsp>
-                          <wps:cNvPr id="2022635895" name="Straight Arrow Connector 15"/>
-                          <wps:cNvCnPr/>
-                          <wps:spPr>
-                            <a:xfrm>
-                              <a:off x="4724400" y="2654300"/>
-                              <a:ext cx="914400" cy="0"/>
-                            </a:xfrm>
-                            <a:prstGeom prst="straightConnector1">
-                              <a:avLst/>
-                            </a:prstGeom>
-                            <a:ln>
-                              <a:headEnd type="triangle"/>
-                              <a:tailEnd type="triangle"/>
-                            </a:ln>
-                          </wps:spPr>
-                          <wps:style>
-                            <a:lnRef idx="1">
-                              <a:schemeClr val="accent1"/>
-                            </a:lnRef>
-                            <a:fillRef idx="0">
-                              <a:schemeClr val="accent1"/>
-                            </a:fillRef>
-                            <a:effectRef idx="0">
-                              <a:schemeClr val="accent1"/>
-                            </a:effectRef>
-                            <a:fontRef idx="minor">
-                              <a:schemeClr val="tx1"/>
-                            </a:fontRef>
-                          </wps:style>
-                          <wps:bodyPr/>
-                        </wps:wsp>
-                        <wps:wsp>
-                          <wps:cNvPr id="805183659" name="Straight Arrow Connector 16"/>
-                          <wps:cNvCnPr/>
-                          <wps:spPr>
-                            <a:xfrm flipV="1">
-                              <a:off x="4597400" y="3238500"/>
-                              <a:ext cx="1041400" cy="863600"/>
-                            </a:xfrm>
-                            <a:prstGeom prst="straightConnector1">
-                              <a:avLst/>
-                            </a:prstGeom>
-                            <a:ln>
-                              <a:tailEnd type="triangle"/>
-                            </a:ln>
-                          </wps:spPr>
-                          <wps:style>
-                            <a:lnRef idx="1">
-                              <a:schemeClr val="accent1"/>
-                            </a:lnRef>
-                            <a:fillRef idx="0">
-                              <a:schemeClr val="accent1"/>
-                            </a:fillRef>
-                            <a:effectRef idx="0">
-                              <a:schemeClr val="accent1"/>
-                            </a:effectRef>
-                            <a:fontRef idx="minor">
-                              <a:schemeClr val="tx1"/>
-                            </a:fontRef>
-                          </wps:style>
-                          <wps:bodyPr/>
-                        </wps:wsp>
-                        <wps:wsp>
-                          <wps:cNvPr id="1939505041" name="Straight Arrow Connector 17"/>
-                          <wps:cNvCnPr/>
-                          <wps:spPr>
-                            <a:xfrm>
-                              <a:off x="736600" y="2654300"/>
-                              <a:ext cx="1968500" cy="0"/>
-                            </a:xfrm>
-                            <a:prstGeom prst="straightConnector1">
-                              <a:avLst/>
-                            </a:prstGeom>
-                            <a:ln>
-                              <a:headEnd type="triangle"/>
-                              <a:tailEnd type="triangle"/>
-                            </a:ln>
-                          </wps:spPr>
-                          <wps:style>
-                            <a:lnRef idx="1">
-                              <a:schemeClr val="accent1"/>
-                            </a:lnRef>
-                            <a:fillRef idx="0">
-                              <a:schemeClr val="accent1"/>
-                            </a:fillRef>
-                            <a:effectRef idx="0">
-                              <a:schemeClr val="accent1"/>
-                            </a:effectRef>
-                            <a:fontRef idx="minor">
-                              <a:schemeClr val="tx1"/>
-                            </a:fontRef>
-                          </wps:style>
-                          <wps:bodyPr/>
-                        </wps:wsp>
-                        <wps:wsp>
-                          <wps:cNvPr id="1070326915" name="Straight Arrow Connector 18"/>
-                          <wps:cNvCnPr/>
-                          <wps:spPr>
-                            <a:xfrm>
-                              <a:off x="736600" y="4178300"/>
-                              <a:ext cx="1841500" cy="0"/>
-                            </a:xfrm>
-                            <a:prstGeom prst="straightConnector1">
-                              <a:avLst/>
-                            </a:prstGeom>
-                            <a:ln>
-                              <a:headEnd type="triangle"/>
-                              <a:tailEnd type="triangle"/>
-                            </a:ln>
-                          </wps:spPr>
-                          <wps:style>
-                            <a:lnRef idx="1">
-                              <a:schemeClr val="accent1"/>
-                            </a:lnRef>
-                            <a:fillRef idx="0">
-                              <a:schemeClr val="accent1"/>
-                            </a:fillRef>
-                            <a:effectRef idx="0">
-                              <a:schemeClr val="accent1"/>
-                            </a:effectRef>
-                            <a:fontRef idx="minor">
-                              <a:schemeClr val="tx1"/>
-                            </a:fontRef>
-                          </wps:style>
-                          <wps:bodyPr/>
-                        </wps:wsp>
-                        <wps:wsp>
-                          <wps:cNvPr id="113003487" name="Cloud Callout 19"/>
-                          <wps:cNvSpPr/>
-                          <wps:spPr>
-                            <a:xfrm>
-                              <a:off x="5207000" y="0"/>
-                              <a:ext cx="1701800" cy="1082040"/>
-                            </a:xfrm>
-                            <a:prstGeom prst="cloudCallout">
-                              <a:avLst/>
-                            </a:prstGeom>
-                          </wps:spPr>
-                          <wps:style>
-                            <a:lnRef idx="2">
-                              <a:schemeClr val="accent1">
-                                <a:shade val="15000"/>
-                              </a:schemeClr>
-                            </a:lnRef>
-                            <a:fillRef idx="1">
-                              <a:schemeClr val="accent1"/>
-                            </a:fillRef>
-                            <a:effectRef idx="0">
-                              <a:schemeClr val="accent1"/>
-                            </a:effectRef>
-                            <a:fontRef idx="minor">
-                              <a:schemeClr val="lt1"/>
-                            </a:fontRef>
-                          </wps:style>
-                          <wps:txbx>
-                            <w:txbxContent>
-                              <w:p>
-                                <w:pPr>
-                                  <w:jc w:val="center"/>
-                                  <w:rPr>
-                                    <w:lang w:val="en-US"/>
-                                  </w:rPr>
-                                </w:pPr>
-                                <w:r>
-                                  <w:rPr>
-                                    <w:lang w:val="en-US"/>
-                                  </w:rPr>
-                                  <w:t>Discovery Service</w:t>
-                                </w:r>
-                              </w:p>
-                            </w:txbxContent>
-                          </wps:txbx>
-                          <wps:bodyPr rot="0" spcFirstLastPara="0" vertOverflow="overflow" horzOverflow="overflow" vert="horz" wrap="square" lIns="91440" tIns="45720" rIns="91440" bIns="45720" numCol="1" spcCol="0" rtlCol="0" fromWordArt="0" anchor="ctr" anchorCtr="0" forceAA="0" compatLnSpc="1">
-                            <a:prstTxWarp prst="textNoShape">
-                              <a:avLst/>
-                            </a:prstTxWarp>
-                            <a:noAutofit/>
-                          </wps:bodyPr>
-                        </wps:wsp>
-                        <wps:wsp>
-                          <wps:cNvPr id="135969976" name="Straight Arrow Connector 20"/>
-                          <wps:cNvCnPr/>
-                          <wps:spPr>
-                            <a:xfrm flipV="1">
-                              <a:off x="4089400" y="533400"/>
-                              <a:ext cx="1231900" cy="165100"/>
-                            </a:xfrm>
-                            <a:prstGeom prst="straightConnector1">
-                              <a:avLst/>
-                            </a:prstGeom>
-                            <a:ln>
-                              <a:headEnd type="triangle"/>
-                              <a:tailEnd type="triangle"/>
-                            </a:ln>
-                          </wps:spPr>
-                          <wps:style>
-                            <a:lnRef idx="1">
-                              <a:schemeClr val="accent1"/>
-                            </a:lnRef>
-                            <a:fillRef idx="0">
-                              <a:schemeClr val="accent1"/>
-                            </a:fillRef>
-                            <a:effectRef idx="0">
-                              <a:schemeClr val="accent1"/>
-                            </a:effectRef>
-                            <a:fontRef idx="minor">
-                              <a:schemeClr val="tx1"/>
-                            </a:fontRef>
-                          </wps:style>
-                          <wps:bodyPr/>
-                        </wps:wsp>
-                        <wps:wsp>
-                          <wps:cNvPr id="2014987139" name="Straight Arrow Connector 21"/>
-                          <wps:cNvCnPr/>
-                          <wps:spPr>
-                            <a:xfrm flipV="1">
-                              <a:off x="4724400" y="914400"/>
-                              <a:ext cx="736600" cy="1409700"/>
-                            </a:xfrm>
-                            <a:prstGeom prst="straightConnector1">
-                              <a:avLst/>
-                            </a:prstGeom>
-                            <a:ln>
-                              <a:headEnd type="triangle"/>
-                              <a:tailEnd type="triangle"/>
-                            </a:ln>
-                          </wps:spPr>
-                          <wps:style>
-                            <a:lnRef idx="1">
-                              <a:schemeClr val="accent1"/>
-                            </a:lnRef>
-                            <a:fillRef idx="0">
-                              <a:schemeClr val="accent1"/>
-                            </a:fillRef>
-                            <a:effectRef idx="0">
-                              <a:schemeClr val="accent1"/>
-                            </a:effectRef>
-                            <a:fontRef idx="minor">
-                              <a:schemeClr val="tx1"/>
-                            </a:fontRef>
-                          </wps:style>
-                          <wps:bodyPr/>
-                        </wps:wsp>
-                        <wps:wsp>
-                          <wps:cNvPr id="248679536" name="Straight Arrow Connector 22"/>
-                          <wps:cNvCnPr/>
-                          <wps:spPr>
-                            <a:xfrm flipV="1">
-                              <a:off x="4597400" y="977900"/>
-                              <a:ext cx="1117600" cy="2844800"/>
-                            </a:xfrm>
-                            <a:prstGeom prst="straightConnector1">
-                              <a:avLst/>
-                            </a:prstGeom>
-                            <a:ln>
-                              <a:headEnd type="triangle"/>
-                              <a:tailEnd type="triangle"/>
-                            </a:ln>
-                          </wps:spPr>
-                          <wps:style>
-                            <a:lnRef idx="1">
-                              <a:schemeClr val="accent1"/>
-                            </a:lnRef>
-                            <a:fillRef idx="0">
-                              <a:schemeClr val="accent1"/>
-                            </a:fillRef>
-                            <a:effectRef idx="0">
-                              <a:schemeClr val="accent1"/>
-                            </a:effectRef>
-                            <a:fontRef idx="minor">
-                              <a:schemeClr val="tx1"/>
-                            </a:fontRef>
-                          </wps:style>
-                          <wps:bodyPr/>
-                        </wps:wsp>
+                          </wpg:grpSpPr>
+                          <wps:wsp>
+                            <wps:cNvPr id="1331656763" name="Rectangle 1"/>
+                            <wps:cNvSpPr/>
+                            <wps:spPr>
+                              <a:xfrm>
+                                <a:off x="0" y="533400"/>
+                                <a:ext cx="673100" cy="4762500"/>
+                              </a:xfrm>
+                              <a:prstGeom prst="rect">
+                                <a:avLst/>
+                              </a:prstGeom>
+                            </wps:spPr>
+                            <wps:style>
+                              <a:lnRef idx="2">
+                                <a:schemeClr val="accent1">
+                                  <a:shade val="15000"/>
+                                </a:schemeClr>
+                              </a:lnRef>
+                              <a:fillRef idx="1">
+                                <a:schemeClr val="accent1"/>
+                              </a:fillRef>
+                              <a:effectRef idx="0">
+                                <a:schemeClr val="accent1"/>
+                              </a:effectRef>
+                              <a:fontRef idx="minor">
+                                <a:schemeClr val="lt1"/>
+                              </a:fontRef>
+                            </wps:style>
+                            <wps:txbx>
+                              <w:txbxContent>
+                                <w:p>
+                                  <w:pPr>
+                                    <w:jc w:val="center"/>
+                                    <w:rPr>
+                                      <w:lang w:val="en-US"/>
+                                    </w:rPr>
+                                  </w:pPr>
+                                  <w:r>
+                                    <w:rPr>
+                                      <w:lang w:val="en-US"/>
+                                    </w:rPr>
+                                    <w:t>User</w:t>
+                                  </w:r>
+                                </w:p>
+                              </w:txbxContent>
+                            </wps:txbx>
+                            <wps:bodyPr rot="0" spcFirstLastPara="0" vertOverflow="overflow" horzOverflow="overflow" vert="horz" wrap="square" lIns="91440" tIns="45720" rIns="91440" bIns="45720" numCol="1" spcCol="0" rtlCol="0" fromWordArt="0" anchor="ctr" anchorCtr="0" forceAA="0" compatLnSpc="1">
+                              <a:prstTxWarp prst="textNoShape">
+                                <a:avLst/>
+                              </a:prstTxWarp>
+                              <a:noAutofit/>
+                            </wps:bodyPr>
+                          </wps:wsp>
+                          <wps:wsp>
+                            <wps:cNvPr id="739043059" name="Rectangle 2"/>
+                            <wps:cNvSpPr/>
+                            <wps:spPr>
+                              <a:xfrm>
+                                <a:off x="2070100" y="533400"/>
+                                <a:ext cx="2019300" cy="850900"/>
+                              </a:xfrm>
+                              <a:prstGeom prst="rect">
+                                <a:avLst/>
+                              </a:prstGeom>
+                            </wps:spPr>
+                            <wps:style>
+                              <a:lnRef idx="2">
+                                <a:schemeClr val="accent1">
+                                  <a:shade val="15000"/>
+                                </a:schemeClr>
+                              </a:lnRef>
+                              <a:fillRef idx="1">
+                                <a:schemeClr val="accent1"/>
+                              </a:fillRef>
+                              <a:effectRef idx="0">
+                                <a:schemeClr val="accent1"/>
+                              </a:effectRef>
+                              <a:fontRef idx="minor">
+                                <a:schemeClr val="lt1"/>
+                              </a:fontRef>
+                            </wps:style>
+                            <wps:txbx>
+                              <w:txbxContent>
+                                <w:p>
+                                  <w:pPr>
+                                    <w:jc w:val="center"/>
+                                    <w:rPr>
+                                      <w:lang w:val="en-US"/>
+                                    </w:rPr>
+                                  </w:pPr>
+                                  <w:r>
+                                    <w:rPr>
+                                      <w:lang w:val="en-US"/>
+                                    </w:rPr>
+                                    <w:t>Customer Service</w:t>
+                                  </w:r>
+                                </w:p>
+                              </w:txbxContent>
+                            </wps:txbx>
+                            <wps:bodyPr rot="0" spcFirstLastPara="0" vertOverflow="overflow" horzOverflow="overflow" vert="horz" wrap="square" lIns="91440" tIns="45720" rIns="91440" bIns="45720" numCol="1" spcCol="0" rtlCol="0" fromWordArt="0" anchor="ctr" anchorCtr="0" forceAA="0" compatLnSpc="1">
+                              <a:prstTxWarp prst="textNoShape">
+                                <a:avLst/>
+                              </a:prstTxWarp>
+                              <a:noAutofit/>
+                            </wps:bodyPr>
+                          </wps:wsp>
+                          <wps:wsp>
+                            <wps:cNvPr id="1880291949" name="Rectangle 2"/>
+                            <wps:cNvSpPr/>
+                            <wps:spPr>
+                              <a:xfrm>
+                                <a:off x="4406900" y="5295900"/>
+                                <a:ext cx="2019300" cy="850900"/>
+                              </a:xfrm>
+                              <a:prstGeom prst="rect">
+                                <a:avLst/>
+                              </a:prstGeom>
+                            </wps:spPr>
+                            <wps:style>
+                              <a:lnRef idx="2">
+                                <a:schemeClr val="accent1">
+                                  <a:shade val="15000"/>
+                                </a:schemeClr>
+                              </a:lnRef>
+                              <a:fillRef idx="1">
+                                <a:schemeClr val="accent1"/>
+                              </a:fillRef>
+                              <a:effectRef idx="0">
+                                <a:schemeClr val="accent1"/>
+                              </a:effectRef>
+                              <a:fontRef idx="minor">
+                                <a:schemeClr val="lt1"/>
+                              </a:fontRef>
+                            </wps:style>
+                            <wps:txbx>
+                              <w:txbxContent>
+                                <w:p>
+                                  <w:pPr>
+                                    <w:jc w:val="center"/>
+                                    <w:rPr>
+                                      <w:lang w:val="en-US"/>
+                                    </w:rPr>
+                                  </w:pPr>
+                                  <w:r>
+                                    <w:rPr>
+                                      <w:lang w:val="en-US"/>
+                                    </w:rPr>
+                                    <w:t>Notification Service</w:t>
+                                  </w:r>
+                                </w:p>
+                              </w:txbxContent>
+                            </wps:txbx>
+                            <wps:bodyPr rot="0" spcFirstLastPara="0" vertOverflow="overflow" horzOverflow="overflow" vert="horz" wrap="square" lIns="91440" tIns="45720" rIns="91440" bIns="45720" numCol="1" spcCol="0" rtlCol="0" fromWordArt="0" anchor="ctr" anchorCtr="0" forceAA="0" compatLnSpc="1">
+                              <a:prstTxWarp prst="textNoShape">
+                                <a:avLst/>
+                              </a:prstTxWarp>
+                              <a:noAutofit/>
+                            </wps:bodyPr>
+                          </wps:wsp>
+                          <wps:wsp>
+                            <wps:cNvPr id="1755710140" name="Can 3"/>
+                            <wps:cNvSpPr/>
+                            <wps:spPr>
+                              <a:xfrm>
+                                <a:off x="5638800" y="1917700"/>
+                                <a:ext cx="1320800" cy="1905000"/>
+                              </a:xfrm>
+                              <a:prstGeom prst="can">
+                                <a:avLst/>
+                              </a:prstGeom>
+                            </wps:spPr>
+                            <wps:style>
+                              <a:lnRef idx="2">
+                                <a:schemeClr val="accent1">
+                                  <a:shade val="15000"/>
+                                </a:schemeClr>
+                              </a:lnRef>
+                              <a:fillRef idx="1">
+                                <a:schemeClr val="accent1"/>
+                              </a:fillRef>
+                              <a:effectRef idx="0">
+                                <a:schemeClr val="accent1"/>
+                              </a:effectRef>
+                              <a:fontRef idx="minor">
+                                <a:schemeClr val="lt1"/>
+                              </a:fontRef>
+                            </wps:style>
+                            <wps:txbx>
+                              <w:txbxContent>
+                                <w:p>
+                                  <w:pPr>
+                                    <w:jc w:val="center"/>
+                                    <w:rPr>
+                                      <w:lang w:val="en-US"/>
+                                    </w:rPr>
+                                  </w:pPr>
+                                  <w:r>
+                                    <w:rPr>
+                                      <w:lang w:val="en-US"/>
+                                    </w:rPr>
+                                    <w:t>Database</w:t>
+                                  </w:r>
+                                </w:p>
+                              </w:txbxContent>
+                            </wps:txbx>
+                            <wps:bodyPr rot="0" spcFirstLastPara="0" vertOverflow="overflow" horzOverflow="overflow" vert="horz" wrap="square" lIns="91440" tIns="45720" rIns="91440" bIns="45720" numCol="1" spcCol="0" rtlCol="0" fromWordArt="0" anchor="ctr" anchorCtr="0" forceAA="0" compatLnSpc="1">
+                              <a:prstTxWarp prst="textNoShape">
+                                <a:avLst/>
+                              </a:prstTxWarp>
+                              <a:noAutofit/>
+                            </wps:bodyPr>
+                          </wps:wsp>
+                          <wps:wsp>
+                            <wps:cNvPr id="2010144303" name="Direct Access Storage 4"/>
+                            <wps:cNvSpPr/>
+                            <wps:spPr>
+                              <a:xfrm>
+                                <a:off x="736600" y="5295900"/>
+                                <a:ext cx="2933700" cy="876300"/>
+                              </a:xfrm>
+                              <a:prstGeom prst="flowChartMagneticDrum">
+                                <a:avLst/>
+                              </a:prstGeom>
+                            </wps:spPr>
+                            <wps:style>
+                              <a:lnRef idx="2">
+                                <a:schemeClr val="accent1">
+                                  <a:shade val="15000"/>
+                                </a:schemeClr>
+                              </a:lnRef>
+                              <a:fillRef idx="1">
+                                <a:schemeClr val="accent1"/>
+                              </a:fillRef>
+                              <a:effectRef idx="0">
+                                <a:schemeClr val="accent1"/>
+                              </a:effectRef>
+                              <a:fontRef idx="minor">
+                                <a:schemeClr val="lt1"/>
+                              </a:fontRef>
+                            </wps:style>
+                            <wps:txbx>
+                              <w:txbxContent>
+                                <w:p>
+                                  <w:pPr>
+                                    <w:jc w:val="center"/>
+                                    <w:rPr>
+                                      <w:lang w:val="en-US"/>
+                                    </w:rPr>
+                                  </w:pPr>
+                                  <w:r>
+                                    <w:rPr>
+                                      <w:lang w:val="en-US"/>
+                                    </w:rPr>
+                                    <w:t>Kafka</w:t>
+                                  </w:r>
+                                </w:p>
+                              </w:txbxContent>
+                            </wps:txbx>
+                            <wps:bodyPr rot="0" spcFirstLastPara="0" vertOverflow="overflow" horzOverflow="overflow" vert="horz" wrap="square" lIns="91440" tIns="45720" rIns="91440" bIns="45720" numCol="1" spcCol="0" rtlCol="0" fromWordArt="0" anchor="ctr" anchorCtr="0" forceAA="0" compatLnSpc="1">
+                              <a:prstTxWarp prst="textNoShape">
+                                <a:avLst/>
+                              </a:prstTxWarp>
+                              <a:noAutofit/>
+                            </wps:bodyPr>
+                          </wps:wsp>
+                          <wps:wsp>
+                            <wps:cNvPr id="1042041803" name="Straight Arrow Connector 6"/>
+                            <wps:cNvCnPr/>
+                            <wps:spPr>
+                              <a:xfrm>
+                                <a:off x="736600" y="698500"/>
+                                <a:ext cx="1333500" cy="0"/>
+                              </a:xfrm>
+                              <a:prstGeom prst="straightConnector1">
+                                <a:avLst/>
+                              </a:prstGeom>
+                              <a:ln>
+                                <a:headEnd type="triangle"/>
+                                <a:tailEnd type="triangle"/>
+                              </a:ln>
+                            </wps:spPr>
+                            <wps:style>
+                              <a:lnRef idx="1">
+                                <a:schemeClr val="accent1"/>
+                              </a:lnRef>
+                              <a:fillRef idx="0">
+                                <a:schemeClr val="accent1"/>
+                              </a:fillRef>
+                              <a:effectRef idx="0">
+                                <a:schemeClr val="accent1"/>
+                              </a:effectRef>
+                              <a:fontRef idx="minor">
+                                <a:schemeClr val="tx1"/>
+                              </a:fontRef>
+                            </wps:style>
+                            <wps:bodyPr/>
+                          </wps:wsp>
+                          <wps:wsp>
+                            <wps:cNvPr id="1975126274" name="Straight Arrow Connector 6"/>
+                            <wps:cNvCnPr/>
+                            <wps:spPr>
+                              <a:xfrm>
+                                <a:off x="1600200" y="1079500"/>
+                                <a:ext cx="469900" cy="0"/>
+                              </a:xfrm>
+                              <a:prstGeom prst="straightConnector1">
+                                <a:avLst/>
+                              </a:prstGeom>
+                              <a:ln>
+                                <a:headEnd type="triangle"/>
+                                <a:tailEnd type="triangle"/>
+                              </a:ln>
+                            </wps:spPr>
+                            <wps:style>
+                              <a:lnRef idx="1">
+                                <a:schemeClr val="accent1"/>
+                              </a:lnRef>
+                              <a:fillRef idx="0">
+                                <a:schemeClr val="accent1"/>
+                              </a:fillRef>
+                              <a:effectRef idx="0">
+                                <a:schemeClr val="accent1"/>
+                              </a:effectRef>
+                              <a:fontRef idx="minor">
+                                <a:schemeClr val="tx1"/>
+                              </a:fontRef>
+                            </wps:style>
+                            <wps:bodyPr/>
+                          </wps:wsp>
+                          <wps:wsp>
+                            <wps:cNvPr id="795861407" name="Straight Arrow Connector 7"/>
+                            <wps:cNvCnPr/>
+                            <wps:spPr>
+                              <a:xfrm>
+                                <a:off x="3175000" y="1384300"/>
+                                <a:ext cx="0" cy="939800"/>
+                              </a:xfrm>
+                              <a:prstGeom prst="straightConnector1">
+                                <a:avLst/>
+                              </a:prstGeom>
+                              <a:ln>
+                                <a:headEnd type="triangle"/>
+                                <a:tailEnd type="triangle"/>
+                              </a:ln>
+                            </wps:spPr>
+                            <wps:style>
+                              <a:lnRef idx="1">
+                                <a:schemeClr val="accent1"/>
+                              </a:lnRef>
+                              <a:fillRef idx="0">
+                                <a:schemeClr val="accent1"/>
+                              </a:fillRef>
+                              <a:effectRef idx="0">
+                                <a:schemeClr val="accent1"/>
+                              </a:effectRef>
+                              <a:fontRef idx="minor">
+                                <a:schemeClr val="tx1"/>
+                              </a:fontRef>
+                            </wps:style>
+                            <wps:bodyPr/>
+                          </wps:wsp>
+                          <wps:wsp>
+                            <wps:cNvPr id="812786981" name="Straight Arrow Connector 7"/>
+                            <wps:cNvCnPr/>
+                            <wps:spPr>
+                              <a:xfrm>
+                                <a:off x="3797300" y="1384300"/>
+                                <a:ext cx="0" cy="939800"/>
+                              </a:xfrm>
+                              <a:prstGeom prst="straightConnector1">
+                                <a:avLst/>
+                              </a:prstGeom>
+                              <a:ln>
+                                <a:headEnd type="triangle"/>
+                                <a:tailEnd type="triangle"/>
+                              </a:ln>
+                            </wps:spPr>
+                            <wps:style>
+                              <a:lnRef idx="1">
+                                <a:schemeClr val="accent1"/>
+                              </a:lnRef>
+                              <a:fillRef idx="0">
+                                <a:schemeClr val="accent1"/>
+                              </a:fillRef>
+                              <a:effectRef idx="0">
+                                <a:schemeClr val="accent1"/>
+                              </a:effectRef>
+                              <a:fontRef idx="minor">
+                                <a:schemeClr val="tx1"/>
+                              </a:fontRef>
+                            </wps:style>
+                            <wps:bodyPr/>
+                          </wps:wsp>
+                          <wps:wsp>
+                            <wps:cNvPr id="78940340" name="Elbow Connector 9"/>
+                            <wps:cNvCnPr/>
+                            <wps:spPr>
+                              <a:xfrm flipH="1" flipV="1">
+                                <a:off x="2209800" y="1384300"/>
+                                <a:ext cx="368300" cy="2628900"/>
+                              </a:xfrm>
+                              <a:prstGeom prst="bentConnector3">
+                                <a:avLst>
+                                  <a:gd name="adj1" fmla="val 277155"/>
+                                </a:avLst>
+                              </a:prstGeom>
+                              <a:ln>
+                                <a:headEnd type="triangle"/>
+                                <a:tailEnd type="triangle"/>
+                              </a:ln>
+                            </wps:spPr>
+                            <wps:style>
+                              <a:lnRef idx="1">
+                                <a:schemeClr val="accent1"/>
+                              </a:lnRef>
+                              <a:fillRef idx="0">
+                                <a:schemeClr val="accent1"/>
+                              </a:fillRef>
+                              <a:effectRef idx="0">
+                                <a:schemeClr val="accent1"/>
+                              </a:effectRef>
+                              <a:fontRef idx="minor">
+                                <a:schemeClr val="tx1"/>
+                              </a:fontRef>
+                            </wps:style>
+                            <wps:bodyPr/>
+                          </wps:wsp>
+                          <wps:wsp>
+                            <wps:cNvPr id="881034476" name="Straight Arrow Connector 11"/>
+                            <wps:cNvCnPr/>
+                            <wps:spPr>
+                              <a:xfrm flipH="1">
+                                <a:off x="1816100" y="2857500"/>
+                                <a:ext cx="889000" cy="2438400"/>
+                              </a:xfrm>
+                              <a:prstGeom prst="straightConnector1">
+                                <a:avLst/>
+                              </a:prstGeom>
+                              <a:ln>
+                                <a:tailEnd type="triangle"/>
+                              </a:ln>
+                            </wps:spPr>
+                            <wps:style>
+                              <a:lnRef idx="1">
+                                <a:schemeClr val="accent1"/>
+                              </a:lnRef>
+                              <a:fillRef idx="0">
+                                <a:schemeClr val="accent1"/>
+                              </a:fillRef>
+                              <a:effectRef idx="0">
+                                <a:schemeClr val="accent1"/>
+                              </a:effectRef>
+                              <a:fontRef idx="minor">
+                                <a:schemeClr val="tx1"/>
+                              </a:fontRef>
+                            </wps:style>
+                            <wps:bodyPr/>
+                          </wps:wsp>
+                          <wps:wsp>
+                            <wps:cNvPr id="1127234946" name="Straight Arrow Connector 12"/>
+                            <wps:cNvCnPr/>
+                            <wps:spPr>
+                              <a:xfrm flipH="1">
+                                <a:off x="2578100" y="4673600"/>
+                                <a:ext cx="736600" cy="622300"/>
+                              </a:xfrm>
+                              <a:prstGeom prst="straightConnector1">
+                                <a:avLst/>
+                              </a:prstGeom>
+                              <a:ln>
+                                <a:tailEnd type="triangle"/>
+                              </a:ln>
+                            </wps:spPr>
+                            <wps:style>
+                              <a:lnRef idx="1">
+                                <a:schemeClr val="accent1"/>
+                              </a:lnRef>
+                              <a:fillRef idx="0">
+                                <a:schemeClr val="accent1"/>
+                              </a:fillRef>
+                              <a:effectRef idx="0">
+                                <a:schemeClr val="accent1"/>
+                              </a:effectRef>
+                              <a:fontRef idx="minor">
+                                <a:schemeClr val="tx1"/>
+                              </a:fontRef>
+                            </wps:style>
+                            <wps:bodyPr/>
+                          </wps:wsp>
+                          <wps:wsp>
+                            <wps:cNvPr id="741525933" name="Right Arrow 13"/>
+                            <wps:cNvSpPr/>
+                            <wps:spPr>
+                              <a:xfrm>
+                                <a:off x="3314700" y="5638800"/>
+                                <a:ext cx="1092200" cy="88900"/>
+                              </a:xfrm>
+                              <a:prstGeom prst="rightArrow">
+                                <a:avLst/>
+                              </a:prstGeom>
+                            </wps:spPr>
+                            <wps:style>
+                              <a:lnRef idx="2">
+                                <a:schemeClr val="accent1">
+                                  <a:shade val="15000"/>
+                                </a:schemeClr>
+                              </a:lnRef>
+                              <a:fillRef idx="1">
+                                <a:schemeClr val="accent1"/>
+                              </a:fillRef>
+                              <a:effectRef idx="0">
+                                <a:schemeClr val="accent1"/>
+                              </a:effectRef>
+                              <a:fontRef idx="minor">
+                                <a:schemeClr val="lt1"/>
+                              </a:fontRef>
+                            </wps:style>
+                            <wps:bodyPr rot="0" spcFirstLastPara="0" vertOverflow="overflow" horzOverflow="overflow" vert="horz" wrap="square" lIns="91440" tIns="45720" rIns="91440" bIns="45720" numCol="1" spcCol="0" rtlCol="0" fromWordArt="0" anchor="ctr" anchorCtr="0" forceAA="0" compatLnSpc="1">
+                              <a:prstTxWarp prst="textNoShape">
+                                <a:avLst/>
+                              </a:prstTxWarp>
+                              <a:noAutofit/>
+                            </wps:bodyPr>
+                          </wps:wsp>
+                          <wps:wsp>
+                            <wps:cNvPr id="2038734990" name="Straight Arrow Connector 14"/>
+                            <wps:cNvCnPr/>
+                            <wps:spPr>
+                              <a:xfrm>
+                                <a:off x="4038600" y="850900"/>
+                                <a:ext cx="1955800" cy="1219200"/>
+                              </a:xfrm>
+                              <a:prstGeom prst="straightConnector1">
+                                <a:avLst/>
+                              </a:prstGeom>
+                              <a:ln>
+                                <a:headEnd type="triangle"/>
+                                <a:tailEnd type="triangle"/>
+                              </a:ln>
+                            </wps:spPr>
+                            <wps:style>
+                              <a:lnRef idx="1">
+                                <a:schemeClr val="accent1"/>
+                              </a:lnRef>
+                              <a:fillRef idx="0">
+                                <a:schemeClr val="accent1"/>
+                              </a:fillRef>
+                              <a:effectRef idx="0">
+                                <a:schemeClr val="accent1"/>
+                              </a:effectRef>
+                              <a:fontRef idx="minor">
+                                <a:schemeClr val="tx1"/>
+                              </a:fontRef>
+                            </wps:style>
+                            <wps:bodyPr/>
+                          </wps:wsp>
+                          <wps:wsp>
+                            <wps:cNvPr id="1972317060" name="Straight Arrow Connector 15"/>
+                            <wps:cNvCnPr/>
+                            <wps:spPr>
+                              <a:xfrm>
+                                <a:off x="4724400" y="2654300"/>
+                                <a:ext cx="914400" cy="0"/>
+                              </a:xfrm>
+                              <a:prstGeom prst="straightConnector1">
+                                <a:avLst/>
+                              </a:prstGeom>
+                              <a:ln>
+                                <a:headEnd type="triangle"/>
+                                <a:tailEnd type="triangle"/>
+                              </a:ln>
+                            </wps:spPr>
+                            <wps:style>
+                              <a:lnRef idx="1">
+                                <a:schemeClr val="accent1"/>
+                              </a:lnRef>
+                              <a:fillRef idx="0">
+                                <a:schemeClr val="accent1"/>
+                              </a:fillRef>
+                              <a:effectRef idx="0">
+                                <a:schemeClr val="accent1"/>
+                              </a:effectRef>
+                              <a:fontRef idx="minor">
+                                <a:schemeClr val="tx1"/>
+                              </a:fontRef>
+                            </wps:style>
+                            <wps:bodyPr/>
+                          </wps:wsp>
+                          <wps:wsp>
+                            <wps:cNvPr id="566228517" name="Straight Arrow Connector 16"/>
+                            <wps:cNvCnPr/>
+                            <wps:spPr>
+                              <a:xfrm flipV="1">
+                                <a:off x="4597400" y="3238500"/>
+                                <a:ext cx="1041400" cy="863600"/>
+                              </a:xfrm>
+                              <a:prstGeom prst="straightConnector1">
+                                <a:avLst/>
+                              </a:prstGeom>
+                              <a:ln>
+                                <a:tailEnd type="triangle"/>
+                              </a:ln>
+                            </wps:spPr>
+                            <wps:style>
+                              <a:lnRef idx="1">
+                                <a:schemeClr val="accent1"/>
+                              </a:lnRef>
+                              <a:fillRef idx="0">
+                                <a:schemeClr val="accent1"/>
+                              </a:fillRef>
+                              <a:effectRef idx="0">
+                                <a:schemeClr val="accent1"/>
+                              </a:effectRef>
+                              <a:fontRef idx="minor">
+                                <a:schemeClr val="tx1"/>
+                              </a:fontRef>
+                            </wps:style>
+                            <wps:bodyPr/>
+                          </wps:wsp>
+                          <wps:wsp>
+                            <wps:cNvPr id="1847759516" name="Straight Arrow Connector 17"/>
+                            <wps:cNvCnPr/>
+                            <wps:spPr>
+                              <a:xfrm>
+                                <a:off x="1536700" y="2654300"/>
+                                <a:ext cx="1168400" cy="0"/>
+                              </a:xfrm>
+                              <a:prstGeom prst="straightConnector1">
+                                <a:avLst/>
+                              </a:prstGeom>
+                              <a:ln>
+                                <a:headEnd type="triangle"/>
+                                <a:tailEnd type="triangle"/>
+                              </a:ln>
+                            </wps:spPr>
+                            <wps:style>
+                              <a:lnRef idx="1">
+                                <a:schemeClr val="accent1"/>
+                              </a:lnRef>
+                              <a:fillRef idx="0">
+                                <a:schemeClr val="accent1"/>
+                              </a:fillRef>
+                              <a:effectRef idx="0">
+                                <a:schemeClr val="accent1"/>
+                              </a:effectRef>
+                              <a:fontRef idx="minor">
+                                <a:schemeClr val="tx1"/>
+                              </a:fontRef>
+                            </wps:style>
+                            <wps:bodyPr/>
+                          </wps:wsp>
+                          <wps:wsp>
+                            <wps:cNvPr id="1526098693" name="Straight Arrow Connector 18"/>
+                            <wps:cNvCnPr/>
+                            <wps:spPr>
+                              <a:xfrm>
+                                <a:off x="1816100" y="4178300"/>
+                                <a:ext cx="762000" cy="0"/>
+                              </a:xfrm>
+                              <a:prstGeom prst="straightConnector1">
+                                <a:avLst/>
+                              </a:prstGeom>
+                              <a:ln>
+                                <a:headEnd type="triangle"/>
+                                <a:tailEnd type="triangle"/>
+                              </a:ln>
+                            </wps:spPr>
+                            <wps:style>
+                              <a:lnRef idx="1">
+                                <a:schemeClr val="accent1"/>
+                              </a:lnRef>
+                              <a:fillRef idx="0">
+                                <a:schemeClr val="accent1"/>
+                              </a:fillRef>
+                              <a:effectRef idx="0">
+                                <a:schemeClr val="accent1"/>
+                              </a:effectRef>
+                              <a:fontRef idx="minor">
+                                <a:schemeClr val="tx1"/>
+                              </a:fontRef>
+                            </wps:style>
+                            <wps:bodyPr/>
+                          </wps:wsp>
+                          <wps:wsp>
+                            <wps:cNvPr id="489708238" name="Cloud Callout 19"/>
+                            <wps:cNvSpPr/>
+                            <wps:spPr>
+                              <a:xfrm>
+                                <a:off x="5207000" y="0"/>
+                                <a:ext cx="1701800" cy="1082040"/>
+                              </a:xfrm>
+                              <a:prstGeom prst="cloudCallout">
+                                <a:avLst/>
+                              </a:prstGeom>
+                            </wps:spPr>
+                            <wps:style>
+                              <a:lnRef idx="2">
+                                <a:schemeClr val="accent1">
+                                  <a:shade val="15000"/>
+                                </a:schemeClr>
+                              </a:lnRef>
+                              <a:fillRef idx="1">
+                                <a:schemeClr val="accent1"/>
+                              </a:fillRef>
+                              <a:effectRef idx="0">
+                                <a:schemeClr val="accent1"/>
+                              </a:effectRef>
+                              <a:fontRef idx="minor">
+                                <a:schemeClr val="lt1"/>
+                              </a:fontRef>
+                            </wps:style>
+                            <wps:txbx>
+                              <w:txbxContent>
+                                <w:p>
+                                  <w:pPr>
+                                    <w:jc w:val="center"/>
+                                    <w:rPr>
+                                      <w:lang w:val="en-US"/>
+                                    </w:rPr>
+                                  </w:pPr>
+                                  <w:r>
+                                    <w:rPr>
+                                      <w:lang w:val="en-US"/>
+                                    </w:rPr>
+                                    <w:t>Discovery Service</w:t>
+                                  </w:r>
+                                </w:p>
+                              </w:txbxContent>
+                            </wps:txbx>
+                            <wps:bodyPr rot="0" spcFirstLastPara="0" vertOverflow="overflow" horzOverflow="overflow" vert="horz" wrap="square" lIns="91440" tIns="45720" rIns="91440" bIns="45720" numCol="1" spcCol="0" rtlCol="0" fromWordArt="0" anchor="ctr" anchorCtr="0" forceAA="0" compatLnSpc="1">
+                              <a:prstTxWarp prst="textNoShape">
+                                <a:avLst/>
+                              </a:prstTxWarp>
+                              <a:noAutofit/>
+                            </wps:bodyPr>
+                          </wps:wsp>
+                          <wps:wsp>
+                            <wps:cNvPr id="1405200908" name="Straight Arrow Connector 20"/>
+                            <wps:cNvCnPr/>
+                            <wps:spPr>
+                              <a:xfrm flipV="1">
+                                <a:off x="4089400" y="533400"/>
+                                <a:ext cx="1231900" cy="165100"/>
+                              </a:xfrm>
+                              <a:prstGeom prst="straightConnector1">
+                                <a:avLst/>
+                              </a:prstGeom>
+                              <a:ln>
+                                <a:headEnd type="triangle"/>
+                                <a:tailEnd type="triangle"/>
+                              </a:ln>
+                            </wps:spPr>
+                            <wps:style>
+                              <a:lnRef idx="1">
+                                <a:schemeClr val="accent1"/>
+                              </a:lnRef>
+                              <a:fillRef idx="0">
+                                <a:schemeClr val="accent1"/>
+                              </a:fillRef>
+                              <a:effectRef idx="0">
+                                <a:schemeClr val="accent1"/>
+                              </a:effectRef>
+                              <a:fontRef idx="minor">
+                                <a:schemeClr val="tx1"/>
+                              </a:fontRef>
+                            </wps:style>
+                            <wps:bodyPr/>
+                          </wps:wsp>
+                          <wps:wsp>
+                            <wps:cNvPr id="169209687" name="Straight Arrow Connector 21"/>
+                            <wps:cNvCnPr/>
+                            <wps:spPr>
+                              <a:xfrm flipV="1">
+                                <a:off x="4724400" y="914400"/>
+                                <a:ext cx="736600" cy="1409700"/>
+                              </a:xfrm>
+                              <a:prstGeom prst="straightConnector1">
+                                <a:avLst/>
+                              </a:prstGeom>
+                              <a:ln>
+                                <a:headEnd type="triangle"/>
+                                <a:tailEnd type="triangle"/>
+                              </a:ln>
+                            </wps:spPr>
+                            <wps:style>
+                              <a:lnRef idx="1">
+                                <a:schemeClr val="accent1"/>
+                              </a:lnRef>
+                              <a:fillRef idx="0">
+                                <a:schemeClr val="accent1"/>
+                              </a:fillRef>
+                              <a:effectRef idx="0">
+                                <a:schemeClr val="accent1"/>
+                              </a:effectRef>
+                              <a:fontRef idx="minor">
+                                <a:schemeClr val="tx1"/>
+                              </a:fontRef>
+                            </wps:style>
+                            <wps:bodyPr/>
+                          </wps:wsp>
+                          <wps:wsp>
+                            <wps:cNvPr id="1782455531" name="Straight Arrow Connector 22"/>
+                            <wps:cNvCnPr/>
+                            <wps:spPr>
+                              <a:xfrm flipV="1">
+                                <a:off x="4597400" y="977900"/>
+                                <a:ext cx="1117600" cy="2844800"/>
+                              </a:xfrm>
+                              <a:prstGeom prst="straightConnector1">
+                                <a:avLst/>
+                              </a:prstGeom>
+                              <a:ln>
+                                <a:headEnd type="triangle"/>
+                                <a:tailEnd type="triangle"/>
+                              </a:ln>
+                            </wps:spPr>
+                            <wps:style>
+                              <a:lnRef idx="1">
+                                <a:schemeClr val="accent1"/>
+                              </a:lnRef>
+                              <a:fillRef idx="0">
+                                <a:schemeClr val="accent1"/>
+                              </a:fillRef>
+                              <a:effectRef idx="0">
+                                <a:schemeClr val="accent1"/>
+                              </a:effectRef>
+                              <a:fontRef idx="minor">
+                                <a:schemeClr val="tx1"/>
+                              </a:fontRef>
+                            </wps:style>
+                            <wps:bodyPr/>
+                          </wps:wsp>
+                        </wpg:grpSp>
                       </wpg:grpSp>
+                      <wps:wsp>
+                        <wps:cNvPr id="1149815460" name="Rectangle 1"/>
+                        <wps:cNvSpPr/>
+                        <wps:spPr>
+                          <a:xfrm>
+                            <a:off x="2057400" y="0"/>
+                            <a:ext cx="2336800" cy="977900"/>
+                          </a:xfrm>
+                          <a:prstGeom prst="rect">
+                            <a:avLst/>
+                          </a:prstGeom>
+                        </wps:spPr>
+                        <wps:style>
+                          <a:lnRef idx="2">
+                            <a:schemeClr val="accent1">
+                              <a:shade val="15000"/>
+                            </a:schemeClr>
+                          </a:lnRef>
+                          <a:fillRef idx="1">
+                            <a:schemeClr val="accent1"/>
+                          </a:fillRef>
+                          <a:effectRef idx="0">
+                            <a:schemeClr val="accent1"/>
+                          </a:effectRef>
+                          <a:fontRef idx="minor">
+                            <a:schemeClr val="lt1"/>
+                          </a:fontRef>
+                        </wps:style>
+                        <wps:txbx>
+                          <w:txbxContent>
+                            <w:p>
+                              <w:pPr>
+                                <w:jc w:val="center"/>
+                                <w:rPr>
+                                  <w:lang w:val="en-US"/>
+                                </w:rPr>
+                              </w:pPr>
+                              <w:proofErr w:type="spellStart"/>
+                              <w:r>
+                                <w:rPr>
+                                  <w:lang w:val="en-US"/>
+                                </w:rPr>
+                                <w:t>Keycloak</w:t>
+                              </w:r>
+                              <w:proofErr w:type="spellEnd"/>
+                            </w:p>
+                          </w:txbxContent>
+                        </wps:txbx>
+                        <wps:bodyPr rot="0" spcFirstLastPara="0" vertOverflow="overflow" horzOverflow="overflow" vert="horz" wrap="square" lIns="91440" tIns="45720" rIns="91440" bIns="45720" numCol="1" spcCol="0" rtlCol="0" fromWordArt="0" anchor="ctr" anchorCtr="0" forceAA="0" compatLnSpc="1">
+                          <a:prstTxWarp prst="textNoShape">
+                            <a:avLst/>
+                          </a:prstTxWarp>
+                          <a:noAutofit/>
+                        </wps:bodyPr>
+                      </wps:wsp>
                     </wpg:wgp>
                   </a:graphicData>
                 </a:graphic>
@@ -1015,320 +1110,368 @@
           </mc:Choice>
           <mc:Fallback>
             <w:pict>
-              <v:group w14:anchorId="71713329" id="Group 25" o:spid="_x0000_s1026" style="position:absolute;left:0;text-align:left;margin-left:-46pt;margin-top:71pt;width:548pt;height:486pt;z-index:251688960" coordsize="69596,61722" o:gfxdata="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">
-                <v:group id="Group 24" o:spid="_x0000_s1027" style="position:absolute;left:25781;top:22479;width:21463;height:23495" coordsize="21463,23495" o:gfxdata="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">
-                  <v:rect id="Rectangle 2" o:spid="_x0000_s1028" style="position:absolute;left:1270;width:20193;height:8509;visibility:visible;mso-wrap-style:square;v-text-anchor:middle" o:gfxdata="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" fillcolor="#156082 [3204]" strokecolor="#030e13 [484]" strokeweight="1pt">
-                    <v:textbox>
-                      <w:txbxContent>
-                        <w:p>
-                          <w:pPr>
-                            <w:jc w:val="center"/>
-                            <w:rPr>
-                              <w:lang w:val="en-US"/>
-                            </w:rPr>
-                          </w:pPr>
-                          <w:r>
-                            <w:rPr>
-                              <w:lang w:val="en-US"/>
-                            </w:rPr>
-                            <w:t>Account Service</w:t>
-                          </w:r>
-                        </w:p>
-                      </w:txbxContent>
-                    </v:textbox>
-                  </v:rect>
-                  <v:rect id="Rectangle 2" o:spid="_x0000_s1029" style="position:absolute;top:14986;width:20193;height:8509;visibility:visible;mso-wrap-style:square;v-text-anchor:middle" o:gfxdata="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" fillcolor="#156082 [3204]" strokecolor="#030e13 [484]" strokeweight="1pt">
-                    <v:textbox>
-                      <w:txbxContent>
-                        <w:p>
-                          <w:pPr>
-                            <w:jc w:val="center"/>
-                            <w:rPr>
-                              <w:lang w:val="en-US"/>
-                            </w:rPr>
-                          </w:pPr>
-                          <w:r>
-                            <w:rPr>
-                              <w:lang w:val="en-US"/>
-                            </w:rPr>
-                            <w:t>Transaction Service</w:t>
-                          </w:r>
-                        </w:p>
-                      </w:txbxContent>
-                    </v:textbox>
-                  </v:rect>
+              <v:group w14:anchorId="6796F930" id="Group 26" o:spid="_x0000_s1026" style="position:absolute;margin-left:-70pt;margin-top:34.5pt;width:548pt;height:575pt;z-index:251691008" coordsize="69596,73025" o:gfxdata="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">
+                <v:group id="Group 25" o:spid="_x0000_s1027" style="position:absolute;top:11303;width:69596;height:61722" coordsize="69596,61722" o:gfxdata="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">
+                  <v:group id="Group 24" o:spid="_x0000_s1028" style="position:absolute;left:25781;top:22479;width:21463;height:23495" coordsize="21463,23495" o:gfxdata="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">
+                    <v:rect id="Rectangle 2" o:spid="_x0000_s1029" style="position:absolute;left:1270;width:20193;height:8509;visibility:visible;mso-wrap-style:square;v-text-anchor:middle" o:gfxdata="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" fillcolor="#156082 [3204]" strokecolor="#030e13 [484]" strokeweight="1pt">
+                      <v:textbox>
+                        <w:txbxContent>
+                          <w:p>
+                            <w:pPr>
+                              <w:jc w:val="center"/>
+                              <w:rPr>
+                                <w:lang w:val="en-US"/>
+                              </w:rPr>
+                            </w:pPr>
+                            <w:r>
+                              <w:rPr>
+                                <w:lang w:val="en-US"/>
+                              </w:rPr>
+                              <w:t>Account Service</w:t>
+                            </w:r>
+                          </w:p>
+                        </w:txbxContent>
+                      </v:textbox>
+                    </v:rect>
+                    <v:rect id="Rectangle 2" o:spid="_x0000_s1030" style="position:absolute;top:14986;width:20193;height:8509;visibility:visible;mso-wrap-style:square;v-text-anchor:middle" o:gfxdata="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" fillcolor="#156082 [3204]" strokecolor="#030e13 [484]" strokeweight="1pt">
+                      <v:textbox>
+                        <w:txbxContent>
+                          <w:p>
+                            <w:pPr>
+                              <w:jc w:val="center"/>
+                              <w:rPr>
+                                <w:lang w:val="en-US"/>
+                              </w:rPr>
+                            </w:pPr>
+                            <w:r>
+                              <w:rPr>
+                                <w:lang w:val="en-US"/>
+                              </w:rPr>
+                              <w:t>Transaction Service</w:t>
+                            </w:r>
+                          </w:p>
+                        </w:txbxContent>
+                      </v:textbox>
+                    </v:rect>
+                  </v:group>
+                  <v:group id="Group 23" o:spid="_x0000_s1031" style="position:absolute;width:69596;height:61722" coordsize="69596,61722" o:gfxdata="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">
+                    <v:rect id="Rectangle 1" o:spid="_x0000_s1032" style="position:absolute;top:5334;width:6731;height:47625;visibility:visible;mso-wrap-style:square;v-text-anchor:middle" o:gfxdata="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" fillcolor="#156082 [3204]" strokecolor="#030e13 [484]" strokeweight="1pt">
+                      <v:textbox>
+                        <w:txbxContent>
+                          <w:p>
+                            <w:pPr>
+                              <w:jc w:val="center"/>
+                              <w:rPr>
+                                <w:lang w:val="en-US"/>
+                              </w:rPr>
+                            </w:pPr>
+                            <w:r>
+                              <w:rPr>
+                                <w:lang w:val="en-US"/>
+                              </w:rPr>
+                              <w:t>User</w:t>
+                            </w:r>
+                          </w:p>
+                        </w:txbxContent>
+                      </v:textbox>
+                    </v:rect>
+                    <v:rect id="Rectangle 2" o:spid="_x0000_s1033" style="position:absolute;left:20701;top:5334;width:20193;height:8509;visibility:visible;mso-wrap-style:square;v-text-anchor:middle" o:gfxdata="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" fillcolor="#156082 [3204]" strokecolor="#030e13 [484]" strokeweight="1pt">
+                      <v:textbox>
+                        <w:txbxContent>
+                          <w:p>
+                            <w:pPr>
+                              <w:jc w:val="center"/>
+                              <w:rPr>
+                                <w:lang w:val="en-US"/>
+                              </w:rPr>
+                            </w:pPr>
+                            <w:r>
+                              <w:rPr>
+                                <w:lang w:val="en-US"/>
+                              </w:rPr>
+                              <w:t>Customer Service</w:t>
+                            </w:r>
+                          </w:p>
+                        </w:txbxContent>
+                      </v:textbox>
+                    </v:rect>
+                    <v:rect id="Rectangle 2" o:spid="_x0000_s1034" style="position:absolute;left:44069;top:52959;width:20193;height:8509;visibility:visible;mso-wrap-style:square;v-text-anchor:middle" o:gfxdata="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" fillcolor="#156082 [3204]" strokecolor="#030e13 [484]" strokeweight="1pt">
+                      <v:textbox>
+                        <w:txbxContent>
+                          <w:p>
+                            <w:pPr>
+                              <w:jc w:val="center"/>
+                              <w:rPr>
+                                <w:lang w:val="en-US"/>
+                              </w:rPr>
+                            </w:pPr>
+                            <w:r>
+                              <w:rPr>
+                                <w:lang w:val="en-US"/>
+                              </w:rPr>
+                              <w:t>Notification Service</w:t>
+                            </w:r>
+                          </w:p>
+                        </w:txbxContent>
+                      </v:textbox>
+                    </v:rect>
+                    <v:shapetype id="_x0000_t22" coordsize="21600,21600" o:spt="22" adj="5400" path="m10800,qx0@1l0@2qy10800,21600,21600@2l21600@1qy10800,xem0@1qy10800@0,21600@1nfe">
+                      <v:formulas>
+                        <v:f eqn="val #0"/>
+                        <v:f eqn="prod #0 1 2"/>
+                        <v:f eqn="sum height 0 @1"/>
+                      </v:formulas>
+                      <v:path o:extrusionok="f" gradientshapeok="t" o:connecttype="custom" o:connectlocs="10800,@0;10800,0;0,10800;10800,21600;21600,10800" o:connectangles="270,270,180,90,0" textboxrect="0,@0,21600,@2"/>
+                      <v:handles>
+                        <v:h position="center,#0" yrange="0,10800"/>
+                      </v:handles>
+                      <o:complex v:ext="view"/>
+                    </v:shapetype>
+                    <v:shape id="Can 3" o:spid="_x0000_s1035" type="#_x0000_t22" style="position:absolute;left:56388;top:19177;width:13208;height:19050;visibility:visible;mso-wrap-style:square;v-text-anchor:middle" o:gfxdata="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" adj="3744" fillcolor="#156082 [3204]" strokecolor="#030e13 [484]" strokeweight="1pt">
+                      <v:stroke joinstyle="miter"/>
+                      <v:textbox>
+                        <w:txbxContent>
+                          <w:p>
+                            <w:pPr>
+                              <w:jc w:val="center"/>
+                              <w:rPr>
+                                <w:lang w:val="en-US"/>
+                              </w:rPr>
+                            </w:pPr>
+                            <w:r>
+                              <w:rPr>
+                                <w:lang w:val="en-US"/>
+                              </w:rPr>
+                              <w:t>Database</w:t>
+                            </w:r>
+                          </w:p>
+                        </w:txbxContent>
+                      </v:textbox>
+                    </v:shape>
+                    <v:shapetype id="_x0000_t133" coordsize="21600,21600" o:spt="133" path="m21600,10800qy18019,21600l3581,21600qx,10800,3581,l18019,qx21600,10800xem18019,21600nfqx14438,10800,18019,e">
+                      <v:path o:extrusionok="f" gradientshapeok="t" o:connecttype="custom" o:connectlocs="10800,0;0,10800;10800,21600;14438,10800;21600,10800" o:connectangles="270,180,90,0,0" textboxrect="3581,0,14438,21600"/>
+                    </v:shapetype>
+                    <v:shape id="Direct Access Storage 4" o:spid="_x0000_s1036" type="#_x0000_t133" style="position:absolute;left:7366;top:52959;width:29337;height:8763;visibility:visible;mso-wrap-style:square;v-text-anchor:middle" o:gfxdata="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" fillcolor="#156082 [3204]" strokecolor="#030e13 [484]" strokeweight="1pt">
+                      <v:stroke joinstyle="miter"/>
+                      <v:textbox>
+                        <w:txbxContent>
+                          <w:p>
+                            <w:pPr>
+                              <w:jc w:val="center"/>
+                              <w:rPr>
+                                <w:lang w:val="en-US"/>
+                              </w:rPr>
+                            </w:pPr>
+                            <w:r>
+                              <w:rPr>
+                                <w:lang w:val="en-US"/>
+                              </w:rPr>
+                              <w:t>Kafka</w:t>
+                            </w:r>
+                          </w:p>
+                        </w:txbxContent>
+                      </v:textbox>
+                    </v:shape>
+                    <v:shapetype id="_x0000_t32" coordsize="21600,21600" o:spt="32" o:oned="t" path="m,l21600,21600e" filled="f">
+                      <v:path arrowok="t" fillok="f" o:connecttype="none"/>
+                      <o:lock v:ext="edit" shapetype="t"/>
+                    </v:shapetype>
+                    <v:shape id="Straight Arrow Connector 6" o:spid="_x0000_s1037" type="#_x0000_t32" style="position:absolute;left:7366;top:6985;width:13335;height:0;visibility:visible;mso-wrap-style:square" o:connectortype="straight" o:gfxdata="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" strokecolor="#156082 [3204]" strokeweight=".5pt">
+                      <v:stroke startarrow="block" endarrow="block" joinstyle="miter"/>
+                    </v:shape>
+                    <v:shape id="Straight Arrow Connector 6" o:spid="_x0000_s1038" type="#_x0000_t32" style="position:absolute;left:16002;top:10795;width:4699;height:0;visibility:visible;mso-wrap-style:square" o:connectortype="straight" o:gfxdata="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" strokecolor="#156082 [3204]" strokeweight=".5pt">
+                      <v:stroke startarrow="block" endarrow="block" joinstyle="miter"/>
+                    </v:shape>
+                    <v:shape id="Straight Arrow Connector 7" o:spid="_x0000_s1039" type="#_x0000_t32" style="position:absolute;left:31750;top:13843;width:0;height:9398;visibility:visible;mso-wrap-style:square" o:connectortype="straight" o:gfxdata="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" strokecolor="#156082 [3204]" strokeweight=".5pt">
+                      <v:stroke startarrow="block" endarrow="block" joinstyle="miter"/>
+                    </v:shape>
+                    <v:shape id="Straight Arrow Connector 7" o:spid="_x0000_s1040" type="#_x0000_t32" style="position:absolute;left:37973;top:13843;width:0;height:9398;visibility:visible;mso-wrap-style:square" o:connectortype="straight" o:gfxdata="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" strokecolor="#156082 [3204]" strokeweight=".5pt">
+                      <v:stroke startarrow="block" endarrow="block" joinstyle="miter"/>
+                    </v:shape>
+                    <v:shapetype id="_x0000_t34" coordsize="21600,21600" o:spt="34" o:oned="t" adj="10800" path="m,l@0,0@0,21600,21600,21600e" filled="f">
+                      <v:stroke joinstyle="miter"/>
+                      <v:formulas>
+                        <v:f eqn="val #0"/>
+                      </v:formulas>
+                      <v:path arrowok="t" fillok="f" o:connecttype="none"/>
+                      <v:handles>
+                        <v:h position="#0,center"/>
+                      </v:handles>
+                      <o:lock v:ext="edit" shapetype="t"/>
+                    </v:shapetype>
+                    <v:shape id="Elbow Connector 9" o:spid="_x0000_s1041" type="#_x0000_t34" style="position:absolute;left:22098;top:13843;width:3683;height:26289;flip:x y;visibility:visible;mso-wrap-style:square" o:connectortype="elbow" o:gfxdata="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" adj="59865" strokecolor="#156082 [3204]" strokeweight=".5pt">
+                      <v:stroke startarrow="block" endarrow="block"/>
+                    </v:shape>
+                    <v:shape id="Straight Arrow Connector 11" o:spid="_x0000_s1042" type="#_x0000_t32" style="position:absolute;left:18161;top:28575;width:8890;height:24384;flip:x;visibility:visible;mso-wrap-style:square" o:connectortype="straight" o:gfxdata="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" strokecolor="#156082 [3204]" strokeweight=".5pt">
+                      <v:stroke endarrow="block" joinstyle="miter"/>
+                    </v:shape>
+                    <v:shape id="Straight Arrow Connector 12" o:spid="_x0000_s1043" type="#_x0000_t32" style="position:absolute;left:25781;top:46736;width:7366;height:6223;flip:x;visibility:visible;mso-wrap-style:square" o:connectortype="straight" o:gfxdata="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" strokecolor="#156082 [3204]" strokeweight=".5pt">
+                      <v:stroke endarrow="block" joinstyle="miter"/>
+                    </v:shape>
+                    <v:shapetype id="_x0000_t13" coordsize="21600,21600" o:spt="13" adj="16200,5400" path="m@0,l@0@1,0@1,0@2@0@2@0,21600,21600,10800xe">
+                      <v:stroke joinstyle="miter"/>
+                      <v:formulas>
+                        <v:f eqn="val #0"/>
+                        <v:f eqn="val #1"/>
+                        <v:f eqn="sum height 0 #1"/>
+                        <v:f eqn="sum 10800 0 #1"/>
+                        <v:f eqn="sum width 0 #0"/>
+                        <v:f eqn="prod @4 @3 10800"/>
+                        <v:f eqn="sum width 0 @5"/>
+                      </v:formulas>
+                      <v:path o:connecttype="custom" o:connectlocs="@0,0;0,10800;@0,21600;21600,10800" o:connectangles="270,180,90,0" textboxrect="0,@1,@6,@2"/>
+                      <v:handles>
+                        <v:h position="#0,#1" xrange="0,21600" yrange="0,10800"/>
+                      </v:handles>
+                    </v:shapetype>
+                    <v:shape id="Right Arrow 13" o:spid="_x0000_s1044" type="#_x0000_t13" style="position:absolute;left:33147;top:56388;width:10922;height:889;visibility:visible;mso-wrap-style:square;v-text-anchor:middle" o:gfxdata="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" adj="20721" fillcolor="#156082 [3204]" strokecolor="#030e13 [484]" strokeweight="1pt"/>
+                    <v:shape id="Straight Arrow Connector 14" o:spid="_x0000_s1045" type="#_x0000_t32" style="position:absolute;left:40386;top:8509;width:19558;height:12192;visibility:visible;mso-wrap-style:square" o:connectortype="straight" o:gfxdata="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" strokecolor="#156082 [3204]" strokeweight=".5pt">
+                      <v:stroke startarrow="block" endarrow="block" joinstyle="miter"/>
+                    </v:shape>
+                    <v:shape id="Straight Arrow Connector 15" o:spid="_x0000_s1046" type="#_x0000_t32" style="position:absolute;left:47244;top:26543;width:9144;height:0;visibility:visible;mso-wrap-style:square" o:connectortype="straight" o:gfxdata="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" strokecolor="#156082 [3204]" strokeweight=".5pt">
+                      <v:stroke startarrow="block" endarrow="block" joinstyle="miter"/>
+                    </v:shape>
+                    <v:shape id="Straight Arrow Connector 16" o:spid="_x0000_s1047" type="#_x0000_t32" style="position:absolute;left:45974;top:32385;width:10414;height:8636;flip:y;visibility:visible;mso-wrap-style:square" o:connectortype="straight" o:gfxdata="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" strokecolor="#156082 [3204]" strokeweight=".5pt">
+                      <v:stroke endarrow="block" joinstyle="miter"/>
+                    </v:shape>
+                    <v:shape id="Straight Arrow Connector 17" o:spid="_x0000_s1048" type="#_x0000_t32" style="position:absolute;left:15367;top:26543;width:11684;height:0;visibility:visible;mso-wrap-style:square" o:connectortype="straight" o:gfxdata="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" strokecolor="#156082 [3204]" strokeweight=".5pt">
+                      <v:stroke startarrow="block" endarrow="block" joinstyle="miter"/>
+                    </v:shape>
+                    <v:shape id="Straight Arrow Connector 18" o:spid="_x0000_s1049" type="#_x0000_t32" style="position:absolute;left:18161;top:41783;width:7620;height:0;visibility:visible;mso-wrap-style:square" o:connectortype="straight" o:gfxdata="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" strokecolor="#156082 [3204]" strokeweight=".5pt">
+                      <v:stroke startarrow="block" endarrow="block" joinstyle="miter"/>
+                    </v:shape>
+                    <v:shapetype id="_x0000_t106" coordsize="21600,21600" o:spt="106" adj="1350,25920" path="ar,7165,4345,13110,1950,7185,1080,12690,475,11732,4835,17650,1080,12690,2910,17640,2387,9757,10107,20300,2910,17640,8235,19545,7660,12382,14412,21597,8235,19545,14280,18330,12910,11080,18695,18947,14280,18330,18690,15045,14822,5862,21597,15082,18690,15045,20895,7665,15772,2592,21105,9865,20895,7665,19140,2715,14330,,19187,6595,19140,2715,14910,1170,10992,,15357,5945,14910,1170,11250,1665,6692,650,12025,7917,11250,1665,7005,2580,1912,1972,8665,11162,7005,2580,1950,7185xear,7165,4345,13110,1080,12690,2340,13080nfear475,11732,4835,17650,2910,17640,3465,17445nfear7660,12382,14412,21597,7905,18675,8235,19545nfear7660,12382,14412,21597,14280,18330,14400,17370nfear12910,11080,18695,18947,18690,15045,17070,11475nfear15772,2592,21105,9865,20175,9015,20895,7665nfear14330,,19187,6595,19200,3345,19140,2715nfear14330,,19187,6595,14910,1170,14550,1980nfear10992,,15357,5945,11250,1665,11040,2340nfear1912,1972,8665,11162,7650,3270,7005,2580nfear1912,1972,8665,11162,1950,7185,2070,7890nfem@23@37qx@35@24@23@36@34@24@23@37xem@16@33qx@31@17@16@32@30@17@16@33xem@38@29qx@27@39@38@28@26@39@38@29xe">
+                      <v:formulas>
+                        <v:f eqn="sum #0 0 10800"/>
+                        <v:f eqn="sum #1 0 10800"/>
+                        <v:f eqn="cosatan2 10800 @0 @1"/>
+                        <v:f eqn="sinatan2 10800 @0 @1"/>
+                        <v:f eqn="sum @2 10800 0"/>
+                        <v:f eqn="sum @3 10800 0"/>
+                        <v:f eqn="sum @4 0 #0"/>
+                        <v:f eqn="sum @5 0 #1"/>
+                        <v:f eqn="mod @6 @7 0"/>
+                        <v:f eqn="prod 600 11 1"/>
+                        <v:f eqn="sum @8 0 @9"/>
+                        <v:f eqn="prod @10 1 3"/>
+                        <v:f eqn="prod 600 3 1"/>
+                        <v:f eqn="sum @11 @12 0"/>
+                        <v:f eqn="prod @13 @6 @8"/>
+                        <v:f eqn="prod @13 @7 @8"/>
+                        <v:f eqn="sum @14 #0 0"/>
+                        <v:f eqn="sum @15 #1 0"/>
+                        <v:f eqn="prod 600 8 1"/>
+                        <v:f eqn="prod @11 2 1"/>
+                        <v:f eqn="sum @18 @19 0"/>
+                        <v:f eqn="prod @20 @6 @8"/>
+                        <v:f eqn="prod @20 @7 @8"/>
+                        <v:f eqn="sum @21 #0 0"/>
+                        <v:f eqn="sum @22 #1 0"/>
+                        <v:f eqn="prod 600 2 1"/>
+                        <v:f eqn="sum #0 600 0"/>
+                        <v:f eqn="sum #0 0 600"/>
+                        <v:f eqn="sum #1 600 0"/>
+                        <v:f eqn="sum #1 0 600"/>
+                        <v:f eqn="sum @16 @25 0"/>
+                        <v:f eqn="sum @16 0 @25"/>
+                        <v:f eqn="sum @17 @25 0"/>
+                        <v:f eqn="sum @17 0 @25"/>
+                        <v:f eqn="sum @23 @12 0"/>
+                        <v:f eqn="sum @23 0 @12"/>
+                        <v:f eqn="sum @24 @12 0"/>
+                        <v:f eqn="sum @24 0 @12"/>
+                        <v:f eqn="val #0"/>
+                        <v:f eqn="val #1"/>
+                      </v:formulas>
+                      <v:path o:extrusionok="f" o:connecttype="custom" o:connectlocs="67,10800;10800,21577;21582,10800;10800,1235;@38,@39" textboxrect="2977,3262,17087,17337"/>
+                      <v:handles>
+                        <v:h position="#0,#1"/>
+                      </v:handles>
+                      <o:complex v:ext="view"/>
+                    </v:shapetype>
+                    <v:shape id="Cloud Callout 19" o:spid="_x0000_s1050" type="#_x0000_t106" style="position:absolute;left:52070;width:17018;height:10820;visibility:visible;mso-wrap-style:square;v-text-anchor:middle" o:gfxdata="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" adj="6300,24300" fillcolor="#156082 [3204]" strokecolor="#030e13 [484]" strokeweight="1pt">
+                      <v:stroke joinstyle="miter"/>
+                      <v:textbox>
+                        <w:txbxContent>
+                          <w:p>
+                            <w:pPr>
+                              <w:jc w:val="center"/>
+                              <w:rPr>
+                                <w:lang w:val="en-US"/>
+                              </w:rPr>
+                            </w:pPr>
+                            <w:r>
+                              <w:rPr>
+                                <w:lang w:val="en-US"/>
+                              </w:rPr>
+                              <w:t>Discovery Service</w:t>
+                            </w:r>
+                          </w:p>
+                        </w:txbxContent>
+                      </v:textbox>
+                    </v:shape>
+                    <v:shape id="Straight Arrow Connector 20" o:spid="_x0000_s1051" type="#_x0000_t32" style="position:absolute;left:40894;top:5334;width:12319;height:1651;flip:y;visibility:visible;mso-wrap-style:square" o:connectortype="straight" o:gfxdata="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" strokecolor="#156082 [3204]" strokeweight=".5pt">
+                      <v:stroke startarrow="block" endarrow="block" joinstyle="miter"/>
+                    </v:shape>
+                    <v:shape id="Straight Arrow Connector 21" o:spid="_x0000_s1052" type="#_x0000_t32" style="position:absolute;left:47244;top:9144;width:7366;height:14097;flip:y;visibility:visible;mso-wrap-style:square" o:connectortype="straight" o:gfxdata="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" strokecolor="#156082 [3204]" strokeweight=".5pt">
+                      <v:stroke startarrow="block" endarrow="block" joinstyle="miter"/>
+                    </v:shape>
+                    <v:shape id="Straight Arrow Connector 22" o:spid="_x0000_s1053" type="#_x0000_t32" style="position:absolute;left:45974;top:9779;width:11176;height:28448;flip:y;visibility:visible;mso-wrap-style:square" o:connectortype="straight" o:gfxdata="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" strokecolor="#156082 [3204]" strokeweight=".5pt">
+                      <v:stroke startarrow="block" endarrow="block" joinstyle="miter"/>
+                    </v:shape>
+                  </v:group>
                 </v:group>
-                <v:group id="Group 23" o:spid="_x0000_s1030" style="position:absolute;width:69596;height:61722" coordsize="69596,61722" o:gfxdata="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">
-                  <v:rect id="Rectangle 1" o:spid="_x0000_s1031" style="position:absolute;top:5334;width:7366;height:47625;visibility:visible;mso-wrap-style:square;v-text-anchor:middle" o:gfxdata="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" fillcolor="#156082 [3204]" strokecolor="#030e13 [484]" strokeweight="1pt">
-                    <v:textbox>
-                      <w:txbxContent>
-                        <w:p>
-                          <w:pPr>
-                            <w:jc w:val="center"/>
-                            <w:rPr>
-                              <w:lang w:val="en-US"/>
-                            </w:rPr>
-                          </w:pPr>
-                          <w:r>
-                            <w:rPr>
-                              <w:lang w:val="en-US"/>
-                            </w:rPr>
-                            <w:t>User</w:t>
-                          </w:r>
-                        </w:p>
-                      </w:txbxContent>
-                    </v:textbox>
-                  </v:rect>
-                  <v:rect id="Rectangle 2" o:spid="_x0000_s1032" style="position:absolute;left:20701;top:5334;width:20193;height:8509;visibility:visible;mso-wrap-style:square;v-text-anchor:middle" o:gfxdata="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" fillcolor="#156082 [3204]" strokecolor="#030e13 [484]" strokeweight="1pt">
-                    <v:textbox>
-                      <w:txbxContent>
-                        <w:p>
-                          <w:pPr>
-                            <w:jc w:val="center"/>
-                            <w:rPr>
-                              <w:lang w:val="en-US"/>
-                            </w:rPr>
-                          </w:pPr>
-                          <w:r>
-                            <w:rPr>
-                              <w:lang w:val="en-US"/>
-                            </w:rPr>
-                            <w:t>Customer Service</w:t>
-                          </w:r>
-                        </w:p>
-                      </w:txbxContent>
-                    </v:textbox>
-                  </v:rect>
-                  <v:rect id="Rectangle 2" o:spid="_x0000_s1033" style="position:absolute;left:44069;top:52959;width:20193;height:8509;visibility:visible;mso-wrap-style:square;v-text-anchor:middle" o:gfxdata="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" fillcolor="#156082 [3204]" strokecolor="#030e13 [484]" strokeweight="1pt">
-                    <v:textbox>
-                      <w:txbxContent>
-                        <w:p>
-                          <w:pPr>
-                            <w:jc w:val="center"/>
-                            <w:rPr>
-                              <w:lang w:val="en-US"/>
-                            </w:rPr>
-                          </w:pPr>
-                          <w:r>
-                            <w:rPr>
-                              <w:lang w:val="en-US"/>
-                            </w:rPr>
-                            <w:t>Notification Service</w:t>
-                          </w:r>
-                        </w:p>
-                      </w:txbxContent>
-                    </v:textbox>
-                  </v:rect>
-                  <v:shapetype id="_x0000_t22" coordsize="21600,21600" o:spt="22" adj="5400" path="m10800,qx0@1l0@2qy10800,21600,21600@2l21600@1qy10800,xem0@1qy10800@0,21600@1nfe">
-                    <v:formulas>
-                      <v:f eqn="val #0"/>
-                      <v:f eqn="prod #0 1 2"/>
-                      <v:f eqn="sum height 0 @1"/>
-                    </v:formulas>
-                    <v:path o:extrusionok="f" gradientshapeok="t" o:connecttype="custom" o:connectlocs="10800,@0;10800,0;0,10800;10800,21600;21600,10800" o:connectangles="270,270,180,90,0" textboxrect="0,@0,21600,@2"/>
-                    <v:handles>
-                      <v:h position="center,#0" yrange="0,10800"/>
-                    </v:handles>
-                    <o:complex v:ext="view"/>
-                  </v:shapetype>
-                  <v:shape id="Can 3" o:spid="_x0000_s1034" type="#_x0000_t22" style="position:absolute;left:56388;top:19177;width:13208;height:19050;visibility:visible;mso-wrap-style:square;v-text-anchor:middle" o:gfxdata="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" adj="3744" fillcolor="#156082 [3204]" strokecolor="#030e13 [484]" strokeweight="1pt">
-                    <v:stroke joinstyle="miter"/>
-                    <v:textbox>
-                      <w:txbxContent>
-                        <w:p>
-                          <w:pPr>
-                            <w:jc w:val="center"/>
-                            <w:rPr>
-                              <w:lang w:val="en-US"/>
-                            </w:rPr>
-                          </w:pPr>
-                          <w:r>
-                            <w:rPr>
-                              <w:lang w:val="en-US"/>
-                            </w:rPr>
-                            <w:t>Database</w:t>
-                          </w:r>
-                        </w:p>
-                      </w:txbxContent>
-                    </v:textbox>
-                  </v:shape>
-                  <v:shapetype id="_x0000_t133" coordsize="21600,21600" o:spt="133" path="m21600,10800qy18019,21600l3581,21600qx,10800,3581,l18019,qx21600,10800xem18019,21600nfqx14438,10800,18019,e">
-                    <v:path o:extrusionok="f" gradientshapeok="t" o:connecttype="custom" o:connectlocs="10800,0;0,10800;10800,21600;14438,10800;21600,10800" o:connectangles="270,180,90,0,0" textboxrect="3581,0,14438,21600"/>
-                  </v:shapetype>
-                  <v:shape id="Direct Access Storage 4" o:spid="_x0000_s1035" type="#_x0000_t133" style="position:absolute;left:7366;top:52959;width:29337;height:8763;visibility:visible;mso-wrap-style:square;v-text-anchor:middle" o:gfxdata="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" fillcolor="#156082 [3204]" strokecolor="#030e13 [484]" strokeweight="1pt">
-                    <v:stroke joinstyle="miter"/>
-                    <v:textbox>
-                      <w:txbxContent>
-                        <w:p>
-                          <w:pPr>
-                            <w:jc w:val="center"/>
-                            <w:rPr>
-                              <w:lang w:val="en-US"/>
-                            </w:rPr>
-                          </w:pPr>
-                          <w:r>
-                            <w:rPr>
-                              <w:lang w:val="en-US"/>
-                            </w:rPr>
-                            <w:t>Kafka</w:t>
-                          </w:r>
-                        </w:p>
-                      </w:txbxContent>
-                    </v:textbox>
-                  </v:shape>
-                  <v:shapetype id="_x0000_t32" coordsize="21600,21600" o:spt="32" o:oned="t" path="m,l21600,21600e" filled="f">
-                    <v:path arrowok="t" fillok="f" o:connecttype="none"/>
-                    <o:lock v:ext="edit" shapetype="t"/>
-                  </v:shapetype>
-                  <v:shape id="Straight Arrow Connector 6" o:spid="_x0000_s1036" type="#_x0000_t32" style="position:absolute;left:7366;top:6985;width:13335;height:0;visibility:visible;mso-wrap-style:square" o:connectortype="straight" o:gfxdata="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" strokecolor="#156082 [3204]" strokeweight=".5pt">
-                    <v:stroke startarrow="block" endarrow="block" joinstyle="miter"/>
-                  </v:shape>
-                  <v:shape id="Straight Arrow Connector 6" o:spid="_x0000_s1037" type="#_x0000_t32" style="position:absolute;left:7366;top:10795;width:13335;height:0;visibility:visible;mso-wrap-style:square" o:connectortype="straight" o:gfxdata="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" strokecolor="#156082 [3204]" strokeweight=".5pt">
-                    <v:stroke startarrow="block" endarrow="block" joinstyle="miter"/>
-                  </v:shape>
-                  <v:shape id="Straight Arrow Connector 7" o:spid="_x0000_s1038" type="#_x0000_t32" style="position:absolute;left:31750;top:13843;width:0;height:9398;visibility:visible;mso-wrap-style:square" o:connectortype="straight" o:gfxdata="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" strokecolor="#156082 [3204]" strokeweight=".5pt">
-                    <v:stroke startarrow="block" endarrow="block" joinstyle="miter"/>
-                  </v:shape>
-                  <v:shape id="Straight Arrow Connector 7" o:spid="_x0000_s1039" type="#_x0000_t32" style="position:absolute;left:37973;top:13843;width:0;height:9398;visibility:visible;mso-wrap-style:square" o:connectortype="straight" o:gfxdata="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" strokecolor="#156082 [3204]" strokeweight=".5pt">
-                    <v:stroke startarrow="block" endarrow="block" joinstyle="miter"/>
-                  </v:shape>
-                  <v:shapetype id="_x0000_t34" coordsize="21600,21600" o:spt="34" o:oned="t" adj="10800" path="m,l@0,0@0,21600,21600,21600e" filled="f">
-                    <v:stroke joinstyle="miter"/>
-                    <v:formulas>
-                      <v:f eqn="val #0"/>
-                    </v:formulas>
-                    <v:path arrowok="t" fillok="f" o:connecttype="none"/>
-                    <v:handles>
-                      <v:h position="#0,center"/>
-                    </v:handles>
-                    <o:lock v:ext="edit" shapetype="t"/>
-                  </v:shapetype>
-                  <v:shape id="Elbow Connector 9" o:spid="_x0000_s1040" type="#_x0000_t34" style="position:absolute;left:22098;top:13843;width:3683;height:26289;flip:x y;visibility:visible;mso-wrap-style:square" o:connectortype="elbow" o:gfxdata="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" adj="59865" strokecolor="#156082 [3204]" strokeweight=".5pt">
-                    <v:stroke startarrow="block" endarrow="block"/>
-                  </v:shape>
-                  <v:shape id="Straight Arrow Connector 11" o:spid="_x0000_s1041" type="#_x0000_t32" style="position:absolute;left:18161;top:28575;width:8890;height:24384;flip:x;visibility:visible;mso-wrap-style:square" o:connectortype="straight" o:gfxdata="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" strokecolor="#156082 [3204]" strokeweight=".5pt">
-                    <v:stroke endarrow="block" joinstyle="miter"/>
-                  </v:shape>
-                  <v:shape id="Straight Arrow Connector 12" o:spid="_x0000_s1042" type="#_x0000_t32" style="position:absolute;left:25781;top:46736;width:7366;height:6223;flip:x;visibility:visible;mso-wrap-style:square" o:connectortype="straight" o:gfxdata="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" strokecolor="#156082 [3204]" strokeweight=".5pt">
-                    <v:stroke endarrow="block" joinstyle="miter"/>
-                  </v:shape>
-                  <v:shapetype id="_x0000_t13" coordsize="21600,21600" o:spt="13" adj="16200,5400" path="m@0,l@0@1,0@1,0@2@0@2@0,21600,21600,10800xe">
-                    <v:stroke joinstyle="miter"/>
-                    <v:formulas>
-                      <v:f eqn="val #0"/>
-                      <v:f eqn="val #1"/>
-                      <v:f eqn="sum height 0 #1"/>
-                      <v:f eqn="sum 10800 0 #1"/>
-                      <v:f eqn="sum width 0 #0"/>
-                      <v:f eqn="prod @4 @3 10800"/>
-                      <v:f eqn="sum width 0 @5"/>
-                    </v:formulas>
-                    <v:path o:connecttype="custom" o:connectlocs="@0,0;0,10800;@0,21600;21600,10800" o:connectangles="270,180,90,0" textboxrect="0,@1,@6,@2"/>
-                    <v:handles>
-                      <v:h position="#0,#1" xrange="0,21600" yrange="0,10800"/>
-                    </v:handles>
-                  </v:shapetype>
-                  <v:shape id="Right Arrow 13" o:spid="_x0000_s1043" type="#_x0000_t13" style="position:absolute;left:33147;top:56388;width:10922;height:889;visibility:visible;mso-wrap-style:square;v-text-anchor:middle" o:gfxdata="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" adj="20721" fillcolor="#156082 [3204]" strokecolor="#030e13 [484]" strokeweight="1pt"/>
-                  <v:shape id="Straight Arrow Connector 14" o:spid="_x0000_s1044" type="#_x0000_t32" style="position:absolute;left:40386;top:8509;width:19558;height:12192;visibility:visible;mso-wrap-style:square" o:connectortype="straight" o:gfxdata="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" strokecolor="#156082 [3204]" strokeweight=".5pt">
-                    <v:stroke startarrow="block" endarrow="block" joinstyle="miter"/>
-                  </v:shape>
-                  <v:shape id="Straight Arrow Connector 15" o:spid="_x0000_s1045" type="#_x0000_t32" style="position:absolute;left:47244;top:26543;width:9144;height:0;visibility:visible;mso-wrap-style:square" o:connectortype="straight" o:gfxdata="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" strokecolor="#156082 [3204]" strokeweight=".5pt">
-                    <v:stroke startarrow="block" endarrow="block" joinstyle="miter"/>
-                  </v:shape>
-                  <v:shape id="Straight Arrow Connector 16" o:spid="_x0000_s1046" type="#_x0000_t32" style="position:absolute;left:45974;top:32385;width:10414;height:8636;flip:y;visibility:visible;mso-wrap-style:square" o:connectortype="straight" o:gfxdata="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" strokecolor="#156082 [3204]" strokeweight=".5pt">
-                    <v:stroke endarrow="block" joinstyle="miter"/>
-                  </v:shape>
-                  <v:shape id="Straight Arrow Connector 17" o:spid="_x0000_s1047" type="#_x0000_t32" style="position:absolute;left:7366;top:26543;width:19685;height:0;visibility:visible;mso-wrap-style:square" o:connectortype="straight" o:gfxdata="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" strokecolor="#156082 [3204]" strokeweight=".5pt">
-                    <v:stroke startarrow="block" endarrow="block" joinstyle="miter"/>
-                  </v:shape>
-                  <v:shape id="Straight Arrow Connector 18" o:spid="_x0000_s1048" type="#_x0000_t32" style="position:absolute;left:7366;top:41783;width:18415;height:0;visibility:visible;mso-wrap-style:square" o:connectortype="straight" o:gfxdata="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" strokecolor="#156082 [3204]" strokeweight=".5pt">
-                    <v:stroke startarrow="block" endarrow="block" joinstyle="miter"/>
-                  </v:shape>
-                  <v:shapetype id="_x0000_t106" coordsize="21600,21600" o:spt="106" adj="1350,25920" path="ar,7165,4345,13110,1950,7185,1080,12690,475,11732,4835,17650,1080,12690,2910,17640,2387,9757,10107,20300,2910,17640,8235,19545,7660,12382,14412,21597,8235,19545,14280,18330,12910,11080,18695,18947,14280,18330,18690,15045,14822,5862,21597,15082,18690,15045,20895,7665,15772,2592,21105,9865,20895,7665,19140,2715,14330,,19187,6595,19140,2715,14910,1170,10992,,15357,5945,14910,1170,11250,1665,6692,650,12025,7917,11250,1665,7005,2580,1912,1972,8665,11162,7005,2580,1950,7185xear,7165,4345,13110,1080,12690,2340,13080nfear475,11732,4835,17650,2910,17640,3465,17445nfear7660,12382,14412,21597,7905,18675,8235,19545nfear7660,12382,14412,21597,14280,18330,14400,17370nfear12910,11080,18695,18947,18690,15045,17070,11475nfear15772,2592,21105,9865,20175,9015,20895,7665nfear14330,,19187,6595,19200,3345,19140,2715nfear14330,,19187,6595,14910,1170,14550,1980nfear10992,,15357,5945,11250,1665,11040,2340nfear1912,1972,8665,11162,7650,3270,7005,2580nfear1912,1972,8665,11162,1950,7185,2070,7890nfem@23@37qx@35@24@23@36@34@24@23@37xem@16@33qx@31@17@16@32@30@17@16@33xem@38@29qx@27@39@38@28@26@39@38@29xe">
-                    <v:formulas>
-                      <v:f eqn="sum #0 0 10800"/>
-                      <v:f eqn="sum #1 0 10800"/>
-                      <v:f eqn="cosatan2 10800 @0 @1"/>
-                      <v:f eqn="sinatan2 10800 @0 @1"/>
-                      <v:f eqn="sum @2 10800 0"/>
-                      <v:f eqn="sum @3 10800 0"/>
-                      <v:f eqn="sum @4 0 #0"/>
-                      <v:f eqn="sum @5 0 #1"/>
-                      <v:f eqn="mod @6 @7 0"/>
-                      <v:f eqn="prod 600 11 1"/>
-                      <v:f eqn="sum @8 0 @9"/>
-                      <v:f eqn="prod @10 1 3"/>
-                      <v:f eqn="prod 600 3 1"/>
-                      <v:f eqn="sum @11 @12 0"/>
-                      <v:f eqn="prod @13 @6 @8"/>
-                      <v:f eqn="prod @13 @7 @8"/>
-                      <v:f eqn="sum @14 #0 0"/>
-                      <v:f eqn="sum @15 #1 0"/>
-                      <v:f eqn="prod 600 8 1"/>
-                      <v:f eqn="prod @11 2 1"/>
-                      <v:f eqn="sum @18 @19 0"/>
-                      <v:f eqn="prod @20 @6 @8"/>
-                      <v:f eqn="prod @20 @7 @8"/>
-                      <v:f eqn="sum @21 #0 0"/>
-                      <v:f eqn="sum @22 #1 0"/>
-                      <v:f eqn="prod 600 2 1"/>
-                      <v:f eqn="sum #0 600 0"/>
-                      <v:f eqn="sum #0 0 600"/>
-                      <v:f eqn="sum #1 600 0"/>
-                      <v:f eqn="sum #1 0 600"/>
-                      <v:f eqn="sum @16 @25 0"/>
-                      <v:f eqn="sum @16 0 @25"/>
-                      <v:f eqn="sum @17 @25 0"/>
-                      <v:f eqn="sum @17 0 @25"/>
-                      <v:f eqn="sum @23 @12 0"/>
-                      <v:f eqn="sum @23 0 @12"/>
-                      <v:f eqn="sum @24 @12 0"/>
-                      <v:f eqn="sum @24 0 @12"/>
-                      <v:f eqn="val #0"/>
-                      <v:f eqn="val #1"/>
-                    </v:formulas>
-                    <v:path o:extrusionok="f" o:connecttype="custom" o:connectlocs="67,10800;10800,21577;21582,10800;10800,1235;@38,@39" textboxrect="2977,3262,17087,17337"/>
-                    <v:handles>
-                      <v:h position="#0,#1"/>
-                    </v:handles>
-                    <o:complex v:ext="view"/>
-                  </v:shapetype>
-                  <v:shape id="Cloud Callout 19" o:spid="_x0000_s1049" type="#_x0000_t106" style="position:absolute;left:52070;width:17018;height:10820;visibility:visible;mso-wrap-style:square;v-text-anchor:middle" o:gfxdata="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" adj="6300,24300" fillcolor="#156082 [3204]" strokecolor="#030e13 [484]" strokeweight="1pt">
-                    <v:stroke joinstyle="miter"/>
-                    <v:textbox>
-                      <w:txbxContent>
-                        <w:p>
-                          <w:pPr>
-                            <w:jc w:val="center"/>
-                            <w:rPr>
-                              <w:lang w:val="en-US"/>
-                            </w:rPr>
-                          </w:pPr>
-                          <w:r>
-                            <w:rPr>
-                              <w:lang w:val="en-US"/>
-                            </w:rPr>
-                            <w:t>Discovery Service</w:t>
-                          </w:r>
-                        </w:p>
-                      </w:txbxContent>
-                    </v:textbox>
-                  </v:shape>
-                  <v:shape id="Straight Arrow Connector 20" o:spid="_x0000_s1050" type="#_x0000_t32" style="position:absolute;left:40894;top:5334;width:12319;height:1651;flip:y;visibility:visible;mso-wrap-style:square" o:connectortype="straight" o:gfxdata="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" strokecolor="#156082 [3204]" strokeweight=".5pt">
-                    <v:stroke startarrow="block" endarrow="block" joinstyle="miter"/>
-                  </v:shape>
-                  <v:shape id="Straight Arrow Connector 21" o:spid="_x0000_s1051" type="#_x0000_t32" style="position:absolute;left:47244;top:9144;width:7366;height:14097;flip:y;visibility:visible;mso-wrap-style:square" o:connectortype="straight" o:gfxdata="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" strokecolor="#156082 [3204]" strokeweight=".5pt">
-                    <v:stroke startarrow="block" endarrow="block" joinstyle="miter"/>
-                  </v:shape>
-                  <v:shape id="Straight Arrow Connector 22" o:spid="_x0000_s1052" type="#_x0000_t32" style="position:absolute;left:45974;top:9779;width:11176;height:28448;flip:y;visibility:visible;mso-wrap-style:square" o:connectortype="straight" o:gfxdata="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" strokecolor="#156082 [3204]" strokeweight=".5pt">
-                    <v:stroke startarrow="block" endarrow="block" joinstyle="miter"/>
-                  </v:shape>
-                </v:group>
+                <v:rect id="Rectangle 1" o:spid="_x0000_s1054" style="position:absolute;left:20574;width:23368;height:9779;visibility:visible;mso-wrap-style:square;v-text-anchor:middle" o:gfxdata="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" fillcolor="#156082 [3204]" strokecolor="#030e13 [484]" strokeweight="1pt">
+                  <v:textbox>
+                    <w:txbxContent>
+                      <w:p>
+                        <w:pPr>
+                          <w:jc w:val="center"/>
+                          <w:rPr>
+                            <w:lang w:val="en-US"/>
+                          </w:rPr>
+                        </w:pPr>
+                        <w:proofErr w:type="spellStart"/>
+                        <w:r>
+                          <w:rPr>
+                            <w:lang w:val="en-US"/>
+                          </w:rPr>
+                          <w:t>Keycloak</w:t>
+                        </w:r>
+                        <w:proofErr w:type="spellEnd"/>
+                      </w:p>
+                    </w:txbxContent>
+                  </v:textbox>
+                </v:rect>
               </v:group>
             </w:pict>
           </mc:Fallback>
         </mc:AlternateContent>
       </w:r>
+    </w:p>
+    <w:p>
+      <w:pPr>
+        <w:rPr>
+          <w:sz w:val="52"/>
+          <w:szCs w:val="52"/>
+        </w:rPr>
+      </w:pPr>
+    </w:p>
+    <w:p>
+      <w:pPr>
+        <w:rPr>
+          <w:sz w:val="52"/>
+          <w:szCs w:val="52"/>
+        </w:rPr>
+      </w:pPr>
+    </w:p>
+    <w:p>
+      <w:pPr>
+        <w:rPr>
+          <w:sz w:val="52"/>
+          <w:szCs w:val="52"/>
+        </w:rPr>
+      </w:pPr>
       <w:r>
         <w:rPr>
           <w:noProof/>
@@ -1336,13 +1479,13 @@
         <mc:AlternateContent>
           <mc:Choice Requires="wps">
             <w:drawing>
-              <wp:anchor distT="0" distB="0" distL="114300" distR="114300" simplePos="0" relativeHeight="251673600" behindDoc="0" locked="0" layoutInCell="1" allowOverlap="1" wp14:anchorId="3695E1DC" wp14:editId="64A0DB13">
+              <wp:anchor distT="0" distB="0" distL="114300" distR="114300" simplePos="0" relativeHeight="251672576" behindDoc="0" locked="0" layoutInCell="1" allowOverlap="1" wp14:anchorId="3695E1DC" wp14:editId="23CCD9E3">
                 <wp:simplePos x="0" y="0"/>
                 <wp:positionH relativeFrom="column">
-                  <wp:posOffset>2997200</wp:posOffset>
+                  <wp:posOffset>2959100</wp:posOffset>
                 </wp:positionH>
                 <wp:positionV relativeFrom="paragraph">
-                  <wp:posOffset>2743200</wp:posOffset>
+                  <wp:posOffset>207010</wp:posOffset>
                 </wp:positionV>
                 <wp:extent cx="0" cy="647700"/>
                 <wp:effectExtent l="63500" t="25400" r="50800" b="38100"/>
@@ -1389,14 +1532,112 @@
           </mc:Choice>
           <mc:Fallback>
             <w:pict>
-              <v:shape w14:anchorId="05ADBE2A" id="Straight Arrow Connector 8" o:spid="_x0000_s1026" type="#_x0000_t32" style="position:absolute;margin-left:236pt;margin-top:3in;width:0;height:51pt;z-index:251673600;visibility:visible;mso-wrap-style:square;mso-wrap-distance-left:9pt;mso-wrap-distance-top:0;mso-wrap-distance-right:9pt;mso-wrap-distance-bottom:0;mso-position-horizontal:absolute;mso-position-horizontal-relative:text;mso-position-vertical:absolute;mso-position-vertical-relative:text" o:gfxdata="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" strokecolor="#156082 [3204]" strokeweight=".5pt">
+              <v:shape w14:anchorId="13EE2F3D" id="Straight Arrow Connector 8" o:spid="_x0000_s1026" type="#_x0000_t32" style="position:absolute;margin-left:233pt;margin-top:16.3pt;width:0;height:51pt;z-index:251672576;visibility:visible;mso-wrap-style:square;mso-wrap-distance-left:9pt;mso-wrap-distance-top:0;mso-wrap-distance-right:9pt;mso-wrap-distance-bottom:0;mso-position-horizontal:absolute;mso-position-horizontal-relative:text;mso-position-vertical:absolute;mso-position-vertical-relative:text" o:gfxdata="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" strokecolor="#156082 [3204]" strokeweight=".5pt">
                 <v:stroke startarrow="block" endarrow="block" joinstyle="miter"/>
               </v:shape>
             </w:pict>
           </mc:Fallback>
         </mc:AlternateContent>
       </w:r>
-      <w:r>
+    </w:p>
+    <w:p>
+      <w:pPr>
+        <w:rPr>
+          <w:sz w:val="52"/>
+          <w:szCs w:val="52"/>
+        </w:rPr>
+      </w:pPr>
+    </w:p>
+    <w:p>
+      <w:pPr>
+        <w:rPr>
+          <w:sz w:val="52"/>
+          <w:szCs w:val="52"/>
+        </w:rPr>
+      </w:pPr>
+    </w:p>
+    <w:p>
+      <w:pPr>
+        <w:rPr>
+          <w:sz w:val="52"/>
+          <w:szCs w:val="52"/>
+        </w:rPr>
+      </w:pPr>
+    </w:p>
+    <w:p>
+      <w:pPr>
+        <w:rPr>
+          <w:sz w:val="52"/>
+          <w:szCs w:val="52"/>
+        </w:rPr>
+      </w:pPr>
+    </w:p>
+    <w:p>
+      <w:pPr>
+        <w:rPr>
+          <w:sz w:val="52"/>
+          <w:szCs w:val="52"/>
+        </w:rPr>
+      </w:pPr>
+    </w:p>
+    <w:p>
+      <w:pPr>
+        <w:rPr>
+          <w:sz w:val="52"/>
+          <w:szCs w:val="52"/>
+        </w:rPr>
+      </w:pPr>
+    </w:p>
+    <w:p>
+      <w:pPr>
+        <w:rPr>
+          <w:sz w:val="52"/>
+          <w:szCs w:val="52"/>
+        </w:rPr>
+      </w:pPr>
+    </w:p>
+    <w:p>
+      <w:pPr>
+        <w:rPr>
+          <w:sz w:val="52"/>
+          <w:szCs w:val="52"/>
+        </w:rPr>
+      </w:pPr>
+    </w:p>
+    <w:p>
+      <w:pPr>
+        <w:rPr>
+          <w:sz w:val="52"/>
+          <w:szCs w:val="52"/>
+        </w:rPr>
+      </w:pPr>
+    </w:p>
+    <w:p>
+      <w:pPr>
+        <w:rPr>
+          <w:sz w:val="52"/>
+          <w:szCs w:val="52"/>
+        </w:rPr>
+      </w:pPr>
+    </w:p>
+    <w:p>
+      <w:pPr>
+        <w:rPr>
+          <w:sz w:val="52"/>
+          <w:szCs w:val="52"/>
+        </w:rPr>
+      </w:pPr>
+    </w:p>
+    <w:p>
+      <w:pPr>
+        <w:rPr>
+          <w:sz w:val="52"/>
+          <w:szCs w:val="52"/>
+        </w:rPr>
+      </w:pPr>
+    </w:p>
+    <w:p>
+      <w:pPr>
         <w:rPr>
           <w:b/>
           <w:bCs/>
@@ -1404,154 +1645,6 @@
           <w:szCs w:val="52"/>
           <w:u w:val="single"/>
         </w:rPr>
-        <w:t>Architecture Diagram</w:t>
-      </w:r>
-    </w:p>
-    <w:p>
-      <w:pPr>
-        <w:rPr>
-          <w:sz w:val="52"/>
-          <w:szCs w:val="52"/>
-        </w:rPr>
-      </w:pPr>
-    </w:p>
-    <w:p>
-      <w:pPr>
-        <w:rPr>
-          <w:sz w:val="52"/>
-          <w:szCs w:val="52"/>
-        </w:rPr>
-      </w:pPr>
-    </w:p>
-    <w:p>
-      <w:pPr>
-        <w:rPr>
-          <w:sz w:val="52"/>
-          <w:szCs w:val="52"/>
-        </w:rPr>
-      </w:pPr>
-    </w:p>
-    <w:p>
-      <w:pPr>
-        <w:rPr>
-          <w:sz w:val="52"/>
-          <w:szCs w:val="52"/>
-        </w:rPr>
-      </w:pPr>
-    </w:p>
-    <w:p>
-      <w:pPr>
-        <w:rPr>
-          <w:sz w:val="52"/>
-          <w:szCs w:val="52"/>
-        </w:rPr>
-      </w:pPr>
-    </w:p>
-    <w:p>
-      <w:pPr>
-        <w:rPr>
-          <w:sz w:val="52"/>
-          <w:szCs w:val="52"/>
-        </w:rPr>
-      </w:pPr>
-    </w:p>
-    <w:p>
-      <w:pPr>
-        <w:rPr>
-          <w:sz w:val="52"/>
-          <w:szCs w:val="52"/>
-        </w:rPr>
-      </w:pPr>
-    </w:p>
-    <w:p>
-      <w:pPr>
-        <w:rPr>
-          <w:sz w:val="52"/>
-          <w:szCs w:val="52"/>
-        </w:rPr>
-      </w:pPr>
-    </w:p>
-    <w:p>
-      <w:pPr>
-        <w:rPr>
-          <w:sz w:val="52"/>
-          <w:szCs w:val="52"/>
-        </w:rPr>
-      </w:pPr>
-    </w:p>
-    <w:p>
-      <w:pPr>
-        <w:rPr>
-          <w:sz w:val="52"/>
-          <w:szCs w:val="52"/>
-        </w:rPr>
-      </w:pPr>
-    </w:p>
-    <w:p>
-      <w:pPr>
-        <w:rPr>
-          <w:sz w:val="52"/>
-          <w:szCs w:val="52"/>
-        </w:rPr>
-      </w:pPr>
-    </w:p>
-    <w:p>
-      <w:pPr>
-        <w:rPr>
-          <w:sz w:val="52"/>
-          <w:szCs w:val="52"/>
-        </w:rPr>
-      </w:pPr>
-    </w:p>
-    <w:p>
-      <w:pPr>
-        <w:rPr>
-          <w:sz w:val="52"/>
-          <w:szCs w:val="52"/>
-        </w:rPr>
-      </w:pPr>
-    </w:p>
-    <w:p>
-      <w:pPr>
-        <w:rPr>
-          <w:sz w:val="52"/>
-          <w:szCs w:val="52"/>
-        </w:rPr>
-      </w:pPr>
-    </w:p>
-    <w:p>
-      <w:pPr>
-        <w:rPr>
-          <w:sz w:val="52"/>
-          <w:szCs w:val="52"/>
-        </w:rPr>
-      </w:pPr>
-    </w:p>
-    <w:p>
-      <w:pPr>
-        <w:rPr>
-          <w:sz w:val="52"/>
-          <w:szCs w:val="52"/>
-        </w:rPr>
-      </w:pPr>
-    </w:p>
-    <w:p>
-      <w:pPr>
-        <w:rPr>
-          <w:sz w:val="52"/>
-          <w:szCs w:val="52"/>
-        </w:rPr>
-      </w:pPr>
-    </w:p>
-    <w:p>
-      <w:pPr>
-        <w:rPr>
-          <w:b/>
-          <w:bCs/>
-          <w:sz w:val="52"/>
-          <w:szCs w:val="52"/>
-          <w:u w:val="single"/>
-        </w:rPr>
       </w:pPr>
     </w:p>
     <w:p>
@@ -1663,7 +1756,7 @@
         </w:tabs>
       </w:pPr>
       <w:r>
-        <w:t xml:space="preserve">  </w:t>
+        <w:t xml:space="preserve"> </w:t>
       </w:r>
       <w:r>
         <w:rPr>
@@ -1673,7 +1766,7 @@
         <w:t>Customer Service:</w:t>
       </w:r>
       <w:r>
-        <w:t xml:space="preserve"> Handles customer registration, authentication, profile updates.</w:t>
+        <w:t xml:space="preserve"> Handles customer registration, profile updates.</w:t>
       </w:r>
     </w:p>
     <w:p>
@@ -1921,7 +2014,13 @@
         <w:t>.</w:t>
       </w:r>
       <w:r>
-        <w:t xml:space="preserve"> I have used hashing algorithm to encrypt sensitive customer data such as password. I have also masked account number while sending notifcation.</w:t>
+        <w:t xml:space="preserve"> I have used hashing algorithm to encrypt sensitive customer data such as password</w:t>
+      </w:r>
+      <w:r>
+        <w:t xml:space="preserve"> (used three des encryption)</w:t>
+      </w:r>
+      <w:r>
+        <w:t>. I have also masked account number while sending notifcation.</w:t>
       </w:r>
     </w:p>
     <w:p>
@@ -4947,6 +5046,7 @@
   <w:style w:type="character" w:default="1" w:styleId="DefaultParagraphFont">
     <w:name w:val="Default Paragraph Font"/>
     <w:uiPriority w:val="1"/>
+    <w:semiHidden/>
     <w:unhideWhenUsed/>
   </w:style>
   <w:style w:type="table" w:default="1" w:styleId="TableNormal">

</xml_diff>